<commit_message>
ENH: S'afegeix l'explicació de la llista de peticions (estat dels estudis a la llista, opcions a realitzar amb els estudis de la llista: cancel·lar descàrregues, neteja...).
</commit_message>
<xml_diff>
--- a/starviewer/doc/help/usermanual/Manual_STARVIEWER.docx
+++ b/starviewer/doc/help/usermanual/Manual_STARVIEWER.docx
@@ -277,7 +277,7 @@
           <w:r>
             <w:fldChar w:fldCharType="separate"/>
           </w:r>
-          <w:hyperlink w:anchor="_Toc263771931" w:history="1">
+          <w:hyperlink w:anchor="_Toc286139098" w:history="1">
             <w:r>
               <w:rPr>
                 <w:rStyle w:val="Hipervnculo"/>
@@ -304,7 +304,7 @@
                 <w:noProof/>
                 <w:webHidden/>
               </w:rPr>
-              <w:instrText xml:space="preserve"> PAGEREF _Toc263771931 \h </w:instrText>
+              <w:instrText xml:space="preserve"> PAGEREF _Toc286139098 \h </w:instrText>
             </w:r>
             <w:r>
               <w:rPr>
@@ -346,7 +346,7 @@
               <w:lang w:val="es-ES"/>
             </w:rPr>
           </w:pPr>
-          <w:hyperlink w:anchor="_Toc263771932" w:history="1">
+          <w:hyperlink w:anchor="_Toc286139099" w:history="1">
             <w:r>
               <w:rPr>
                 <w:rStyle w:val="Hipervnculo"/>
@@ -373,7 +373,7 @@
                 <w:noProof/>
                 <w:webHidden/>
               </w:rPr>
-              <w:instrText xml:space="preserve"> PAGEREF _Toc263771932 \h </w:instrText>
+              <w:instrText xml:space="preserve"> PAGEREF _Toc286139099 \h </w:instrText>
             </w:r>
             <w:r>
               <w:rPr>
@@ -415,7 +415,7 @@
               <w:lang w:val="es-ES"/>
             </w:rPr>
           </w:pPr>
-          <w:hyperlink w:anchor="_Toc263771933" w:history="1">
+          <w:hyperlink w:anchor="_Toc286139100" w:history="1">
             <w:r>
               <w:rPr>
                 <w:rStyle w:val="Hipervnculo"/>
@@ -442,7 +442,7 @@
                 <w:noProof/>
                 <w:webHidden/>
               </w:rPr>
-              <w:instrText xml:space="preserve"> PAGEREF _Toc263771933 \h </w:instrText>
+              <w:instrText xml:space="preserve"> PAGEREF _Toc286139100 \h </w:instrText>
             </w:r>
             <w:r>
               <w:rPr>
@@ -487,7 +487,7 @@
               <w:lang w:val="es-ES"/>
             </w:rPr>
           </w:pPr>
-          <w:hyperlink w:anchor="_Toc263771934" w:history="1">
+          <w:hyperlink w:anchor="_Toc286139101" w:history="1">
             <w:r>
               <w:rPr>
                 <w:rStyle w:val="Hipervnculo"/>
@@ -515,7 +515,7 @@
                 <w:noProof/>
                 <w:webHidden/>
               </w:rPr>
-              <w:instrText xml:space="preserve"> PAGEREF _Toc263771934 \h </w:instrText>
+              <w:instrText xml:space="preserve"> PAGEREF _Toc286139101 \h </w:instrText>
             </w:r>
             <w:r>
               <w:rPr>
@@ -560,7 +560,7 @@
               <w:lang w:val="es-ES"/>
             </w:rPr>
           </w:pPr>
-          <w:hyperlink w:anchor="_Toc263771935" w:history="1">
+          <w:hyperlink w:anchor="_Toc286139102" w:history="1">
             <w:r>
               <w:rPr>
                 <w:rStyle w:val="Hipervnculo"/>
@@ -588,7 +588,7 @@
                 <w:noProof/>
                 <w:webHidden/>
               </w:rPr>
-              <w:instrText xml:space="preserve"> PAGEREF _Toc263771935 \h </w:instrText>
+              <w:instrText xml:space="preserve"> PAGEREF _Toc286139102 \h </w:instrText>
             </w:r>
             <w:r>
               <w:rPr>
@@ -633,7 +633,7 @@
               <w:lang w:val="es-ES"/>
             </w:rPr>
           </w:pPr>
-          <w:hyperlink w:anchor="_Toc263771936" w:history="1">
+          <w:hyperlink w:anchor="_Toc286139103" w:history="1">
             <w:r>
               <w:rPr>
                 <w:rStyle w:val="Hipervnculo"/>
@@ -661,7 +661,7 @@
                 <w:noProof/>
                 <w:webHidden/>
               </w:rPr>
-              <w:instrText xml:space="preserve"> PAGEREF _Toc263771936 \h </w:instrText>
+              <w:instrText xml:space="preserve"> PAGEREF _Toc286139103 \h </w:instrText>
             </w:r>
             <w:r>
               <w:rPr>
@@ -706,7 +706,7 @@
               <w:lang w:val="es-ES"/>
             </w:rPr>
           </w:pPr>
-          <w:hyperlink w:anchor="_Toc263771937" w:history="1">
+          <w:hyperlink w:anchor="_Toc286139104" w:history="1">
             <w:r>
               <w:rPr>
                 <w:rStyle w:val="Hipervnculo"/>
@@ -734,7 +734,7 @@
                 <w:noProof/>
                 <w:webHidden/>
               </w:rPr>
-              <w:instrText xml:space="preserve"> PAGEREF _Toc263771937 \h </w:instrText>
+              <w:instrText xml:space="preserve"> PAGEREF _Toc286139104 \h </w:instrText>
             </w:r>
             <w:r>
               <w:rPr>
@@ -779,7 +779,7 @@
               <w:lang w:val="es-ES"/>
             </w:rPr>
           </w:pPr>
-          <w:hyperlink w:anchor="_Toc263771938" w:history="1">
+          <w:hyperlink w:anchor="_Toc286139105" w:history="1">
             <w:r>
               <w:rPr>
                 <w:rStyle w:val="Hipervnculo"/>
@@ -807,7 +807,7 @@
                 <w:noProof/>
                 <w:webHidden/>
               </w:rPr>
-              <w:instrText xml:space="preserve"> PAGEREF _Toc263771938 \h </w:instrText>
+              <w:instrText xml:space="preserve"> PAGEREF _Toc286139105 \h </w:instrText>
             </w:r>
             <w:r>
               <w:rPr>
@@ -849,7 +849,7 @@
               <w:lang w:val="es-ES"/>
             </w:rPr>
           </w:pPr>
-          <w:hyperlink w:anchor="_Toc263771939" w:history="1">
+          <w:hyperlink w:anchor="_Toc286139106" w:history="1">
             <w:r>
               <w:rPr>
                 <w:rStyle w:val="Hipervnculo"/>
@@ -876,7 +876,7 @@
                 <w:noProof/>
                 <w:webHidden/>
               </w:rPr>
-              <w:instrText xml:space="preserve"> PAGEREF _Toc263771939 \h </w:instrText>
+              <w:instrText xml:space="preserve"> PAGEREF _Toc286139106 \h </w:instrText>
             </w:r>
             <w:r>
               <w:rPr>
@@ -921,7 +921,7 @@
               <w:lang w:val="es-ES"/>
             </w:rPr>
           </w:pPr>
-          <w:hyperlink w:anchor="_Toc263771940" w:history="1">
+          <w:hyperlink w:anchor="_Toc286139107" w:history="1">
             <w:r>
               <w:rPr>
                 <w:rStyle w:val="Hipervnculo"/>
@@ -949,7 +949,7 @@
                 <w:noProof/>
                 <w:webHidden/>
               </w:rPr>
-              <w:instrText xml:space="preserve"> PAGEREF _Toc263771940 \h </w:instrText>
+              <w:instrText xml:space="preserve"> PAGEREF _Toc286139107 \h </w:instrText>
             </w:r>
             <w:r>
               <w:rPr>
@@ -994,7 +994,7 @@
               <w:lang w:val="es-ES"/>
             </w:rPr>
           </w:pPr>
-          <w:hyperlink w:anchor="_Toc263771941" w:history="1">
+          <w:hyperlink w:anchor="_Toc286139108" w:history="1">
             <w:r>
               <w:rPr>
                 <w:rStyle w:val="Hipervnculo"/>
@@ -1022,7 +1022,7 @@
                 <w:noProof/>
                 <w:webHidden/>
               </w:rPr>
-              <w:instrText xml:space="preserve"> PAGEREF _Toc263771941 \h </w:instrText>
+              <w:instrText xml:space="preserve"> PAGEREF _Toc286139108 \h </w:instrText>
             </w:r>
             <w:r>
               <w:rPr>
@@ -1067,7 +1067,7 @@
               <w:lang w:val="es-ES"/>
             </w:rPr>
           </w:pPr>
-          <w:hyperlink w:anchor="_Toc263771942" w:history="1">
+          <w:hyperlink w:anchor="_Toc286139109" w:history="1">
             <w:r>
               <w:rPr>
                 <w:rStyle w:val="Hipervnculo"/>
@@ -1095,7 +1095,7 @@
                 <w:noProof/>
                 <w:webHidden/>
               </w:rPr>
-              <w:instrText xml:space="preserve"> PAGEREF _Toc263771942 \h </w:instrText>
+              <w:instrText xml:space="preserve"> PAGEREF _Toc286139109 \h </w:instrText>
             </w:r>
             <w:r>
               <w:rPr>
@@ -1140,7 +1140,7 @@
               <w:lang w:val="es-ES"/>
             </w:rPr>
           </w:pPr>
-          <w:hyperlink w:anchor="_Toc263771943" w:history="1">
+          <w:hyperlink w:anchor="_Toc286139110" w:history="1">
             <w:r>
               <w:rPr>
                 <w:rStyle w:val="Hipervnculo"/>
@@ -1168,7 +1168,7 @@
                 <w:noProof/>
                 <w:webHidden/>
               </w:rPr>
-              <w:instrText xml:space="preserve"> PAGEREF _Toc263771943 \h </w:instrText>
+              <w:instrText xml:space="preserve"> PAGEREF _Toc286139110 \h </w:instrText>
             </w:r>
             <w:r>
               <w:rPr>
@@ -1210,7 +1210,7 @@
               <w:lang w:val="es-ES"/>
             </w:rPr>
           </w:pPr>
-          <w:hyperlink w:anchor="_Toc263771944" w:history="1">
+          <w:hyperlink w:anchor="_Toc286139111" w:history="1">
             <w:r>
               <w:rPr>
                 <w:rStyle w:val="Hipervnculo"/>
@@ -1237,7 +1237,7 @@
                 <w:noProof/>
                 <w:webHidden/>
               </w:rPr>
-              <w:instrText xml:space="preserve"> PAGEREF _Toc263771944 \h </w:instrText>
+              <w:instrText xml:space="preserve"> PAGEREF _Toc286139111 \h </w:instrText>
             </w:r>
             <w:r>
               <w:rPr>
@@ -1282,7 +1282,7 @@
               <w:lang w:val="es-ES"/>
             </w:rPr>
           </w:pPr>
-          <w:hyperlink w:anchor="_Toc263771945" w:history="1">
+          <w:hyperlink w:anchor="_Toc286139112" w:history="1">
             <w:r>
               <w:rPr>
                 <w:rStyle w:val="Hipervnculo"/>
@@ -1310,7 +1310,7 @@
                 <w:noProof/>
                 <w:webHidden/>
               </w:rPr>
-              <w:instrText xml:space="preserve"> PAGEREF _Toc263771945 \h </w:instrText>
+              <w:instrText xml:space="preserve"> PAGEREF _Toc286139112 \h </w:instrText>
             </w:r>
             <w:r>
               <w:rPr>
@@ -1355,7 +1355,7 @@
               <w:lang w:val="es-ES"/>
             </w:rPr>
           </w:pPr>
-          <w:hyperlink w:anchor="_Toc263771946" w:history="1">
+          <w:hyperlink w:anchor="_Toc286139113" w:history="1">
             <w:r>
               <w:rPr>
                 <w:rStyle w:val="Hipervnculo"/>
@@ -1383,7 +1383,7 @@
                 <w:noProof/>
                 <w:webHidden/>
               </w:rPr>
-              <w:instrText xml:space="preserve"> PAGEREF _Toc263771946 \h </w:instrText>
+              <w:instrText xml:space="preserve"> PAGEREF _Toc286139113 \h </w:instrText>
             </w:r>
             <w:r>
               <w:rPr>
@@ -1428,7 +1428,7 @@
               <w:lang w:val="es-ES"/>
             </w:rPr>
           </w:pPr>
-          <w:hyperlink w:anchor="_Toc263771947" w:history="1">
+          <w:hyperlink w:anchor="_Toc286139114" w:history="1">
             <w:r>
               <w:rPr>
                 <w:rStyle w:val="Hipervnculo"/>
@@ -1456,7 +1456,7 @@
                 <w:noProof/>
                 <w:webHidden/>
               </w:rPr>
-              <w:instrText xml:space="preserve"> PAGEREF _Toc263771947 \h </w:instrText>
+              <w:instrText xml:space="preserve"> PAGEREF _Toc286139114 \h </w:instrText>
             </w:r>
             <w:r>
               <w:rPr>
@@ -1498,7 +1498,7 @@
               <w:lang w:val="es-ES"/>
             </w:rPr>
           </w:pPr>
-          <w:hyperlink w:anchor="_Toc263771948" w:history="1">
+          <w:hyperlink w:anchor="_Toc286139115" w:history="1">
             <w:r>
               <w:rPr>
                 <w:rStyle w:val="Hipervnculo"/>
@@ -1525,7 +1525,7 @@
                 <w:noProof/>
                 <w:webHidden/>
               </w:rPr>
-              <w:instrText xml:space="preserve"> PAGEREF _Toc263771948 \h </w:instrText>
+              <w:instrText xml:space="preserve"> PAGEREF _Toc286139115 \h </w:instrText>
             </w:r>
             <w:r>
               <w:rPr>
@@ -1570,7 +1570,7 @@
               <w:lang w:val="es-ES"/>
             </w:rPr>
           </w:pPr>
-          <w:hyperlink w:anchor="_Toc263771949" w:history="1">
+          <w:hyperlink w:anchor="_Toc286139116" w:history="1">
             <w:r>
               <w:rPr>
                 <w:rStyle w:val="Hipervnculo"/>
@@ -1598,7 +1598,7 @@
                 <w:noProof/>
                 <w:webHidden/>
               </w:rPr>
-              <w:instrText xml:space="preserve"> PAGEREF _Toc263771949 \h </w:instrText>
+              <w:instrText xml:space="preserve"> PAGEREF _Toc286139116 \h </w:instrText>
             </w:r>
             <w:r>
               <w:rPr>
@@ -1643,7 +1643,7 @@
               <w:lang w:val="es-ES"/>
             </w:rPr>
           </w:pPr>
-          <w:hyperlink w:anchor="_Toc263771950" w:history="1">
+          <w:hyperlink w:anchor="_Toc286139117" w:history="1">
             <w:r>
               <w:rPr>
                 <w:rStyle w:val="Hipervnculo"/>
@@ -1671,7 +1671,7 @@
                 <w:noProof/>
                 <w:webHidden/>
               </w:rPr>
-              <w:instrText xml:space="preserve"> PAGEREF _Toc263771950 \h </w:instrText>
+              <w:instrText xml:space="preserve"> PAGEREF _Toc286139117 \h </w:instrText>
             </w:r>
             <w:r>
               <w:rPr>
@@ -1716,7 +1716,7 @@
               <w:lang w:val="es-ES"/>
             </w:rPr>
           </w:pPr>
-          <w:hyperlink w:anchor="_Toc263771951" w:history="1">
+          <w:hyperlink w:anchor="_Toc286139118" w:history="1">
             <w:r>
               <w:rPr>
                 <w:rStyle w:val="Hipervnculo"/>
@@ -1744,7 +1744,7 @@
                 <w:noProof/>
                 <w:webHidden/>
               </w:rPr>
-              <w:instrText xml:space="preserve"> PAGEREF _Toc263771951 \h </w:instrText>
+              <w:instrText xml:space="preserve"> PAGEREF _Toc286139118 \h </w:instrText>
             </w:r>
             <w:r>
               <w:rPr>
@@ -1789,7 +1789,7 @@
               <w:lang w:val="es-ES"/>
             </w:rPr>
           </w:pPr>
-          <w:hyperlink w:anchor="_Toc263771952" w:history="1">
+          <w:hyperlink w:anchor="_Toc286139119" w:history="1">
             <w:r>
               <w:rPr>
                 <w:rStyle w:val="Hipervnculo"/>
@@ -1817,7 +1817,7 @@
                 <w:noProof/>
                 <w:webHidden/>
               </w:rPr>
-              <w:instrText xml:space="preserve"> PAGEREF _Toc263771952 \h </w:instrText>
+              <w:instrText xml:space="preserve"> PAGEREF _Toc286139119 \h </w:instrText>
             </w:r>
             <w:r>
               <w:rPr>
@@ -1862,7 +1862,7 @@
               <w:lang w:val="es-ES"/>
             </w:rPr>
           </w:pPr>
-          <w:hyperlink w:anchor="_Toc263771953" w:history="1">
+          <w:hyperlink w:anchor="_Toc286139120" w:history="1">
             <w:r>
               <w:rPr>
                 <w:rStyle w:val="Hipervnculo"/>
@@ -1890,7 +1890,7 @@
                 <w:noProof/>
                 <w:webHidden/>
               </w:rPr>
-              <w:instrText xml:space="preserve"> PAGEREF _Toc263771953 \h </w:instrText>
+              <w:instrText xml:space="preserve"> PAGEREF _Toc286139120 \h </w:instrText>
             </w:r>
             <w:r>
               <w:rPr>
@@ -1935,7 +1935,7 @@
               <w:lang w:val="es-ES"/>
             </w:rPr>
           </w:pPr>
-          <w:hyperlink w:anchor="_Toc263771954" w:history="1">
+          <w:hyperlink w:anchor="_Toc286139121" w:history="1">
             <w:r>
               <w:rPr>
                 <w:rStyle w:val="Hipervnculo"/>
@@ -1963,7 +1963,7 @@
                 <w:noProof/>
                 <w:webHidden/>
               </w:rPr>
-              <w:instrText xml:space="preserve"> PAGEREF _Toc263771954 \h </w:instrText>
+              <w:instrText xml:space="preserve"> PAGEREF _Toc286139121 \h </w:instrText>
             </w:r>
             <w:r>
               <w:rPr>
@@ -2008,7 +2008,7 @@
               <w:lang w:val="es-ES"/>
             </w:rPr>
           </w:pPr>
-          <w:hyperlink w:anchor="_Toc263771955" w:history="1">
+          <w:hyperlink w:anchor="_Toc286139122" w:history="1">
             <w:r>
               <w:rPr>
                 <w:rStyle w:val="Hipervnculo"/>
@@ -2036,7 +2036,7 @@
                 <w:noProof/>
                 <w:webHidden/>
               </w:rPr>
-              <w:instrText xml:space="preserve"> PAGEREF _Toc263771955 \h </w:instrText>
+              <w:instrText xml:space="preserve"> PAGEREF _Toc286139122 \h </w:instrText>
             </w:r>
             <w:r>
               <w:rPr>
@@ -2081,7 +2081,7 @@
               <w:lang w:val="es-ES"/>
             </w:rPr>
           </w:pPr>
-          <w:hyperlink w:anchor="_Toc263771956" w:history="1">
+          <w:hyperlink w:anchor="_Toc286139123" w:history="1">
             <w:r>
               <w:rPr>
                 <w:rStyle w:val="Hipervnculo"/>
@@ -2109,7 +2109,7 @@
                 <w:noProof/>
                 <w:webHidden/>
               </w:rPr>
-              <w:instrText xml:space="preserve"> PAGEREF _Toc263771956 \h </w:instrText>
+              <w:instrText xml:space="preserve"> PAGEREF _Toc286139123 \h </w:instrText>
             </w:r>
             <w:r>
               <w:rPr>
@@ -2154,14 +2154,14 @@
               <w:lang w:val="es-ES"/>
             </w:rPr>
           </w:pPr>
-          <w:hyperlink w:anchor="_Toc263771957" w:history="1">
+          <w:hyperlink w:anchor="_Toc286139124" w:history="1">
             <w:r>
               <w:rPr>
                 <w:rStyle w:val="Hipervnculo"/>
                 <w:noProof/>
-                <w:lang w:val="es-ES"/>
-              </w:rPr>
-              <w:t>Exemple d'un grid regular a mida (sense assignació de volums)</w:t>
+                <w:lang w:val="ca-ES"/>
+              </w:rPr>
+              <w:t>ROI</w:t>
             </w:r>
             <w:r>
               <w:rPr>
@@ -2182,7 +2182,7 @@
                 <w:noProof/>
                 <w:webHidden/>
               </w:rPr>
-              <w:instrText xml:space="preserve"> PAGEREF _Toc263771957 \h </w:instrText>
+              <w:instrText xml:space="preserve"> PAGEREF _Toc286139124 \h </w:instrText>
             </w:r>
             <w:r>
               <w:rPr>
@@ -2202,7 +2202,7 @@
                 <w:noProof/>
                 <w:webHidden/>
               </w:rPr>
-              <w:t>36</w:t>
+              <w:t>40</w:t>
             </w:r>
             <w:r>
               <w:rPr>
@@ -2227,14 +2227,14 @@
               <w:lang w:val="es-ES"/>
             </w:rPr>
           </w:pPr>
-          <w:hyperlink w:anchor="_Toc263771958" w:history="1">
+          <w:hyperlink w:anchor="_Toc286139125" w:history="1">
             <w:r>
               <w:rPr>
                 <w:rStyle w:val="Hipervnculo"/>
                 <w:noProof/>
                 <w:lang w:val="ca-ES"/>
               </w:rPr>
-              <w:t>ROI</w:t>
+              <w:t>Distància</w:t>
             </w:r>
             <w:r>
               <w:rPr>
@@ -2255,7 +2255,7 @@
                 <w:noProof/>
                 <w:webHidden/>
               </w:rPr>
-              <w:instrText xml:space="preserve"> PAGEREF _Toc263771958 \h </w:instrText>
+              <w:instrText xml:space="preserve"> PAGEREF _Toc286139125 \h </w:instrText>
             </w:r>
             <w:r>
               <w:rPr>
@@ -2275,7 +2275,7 @@
                 <w:noProof/>
                 <w:webHidden/>
               </w:rPr>
-              <w:t>40</w:t>
+              <w:t>41</w:t>
             </w:r>
             <w:r>
               <w:rPr>
@@ -2300,14 +2300,14 @@
               <w:lang w:val="es-ES"/>
             </w:rPr>
           </w:pPr>
-          <w:hyperlink w:anchor="_Toc263771959" w:history="1">
+          <w:hyperlink w:anchor="_Toc286139126" w:history="1">
             <w:r>
               <w:rPr>
                 <w:rStyle w:val="Hipervnculo"/>
                 <w:noProof/>
                 <w:lang w:val="ca-ES"/>
               </w:rPr>
-              <w:t>Distància</w:t>
+              <w:t>Angle</w:t>
             </w:r>
             <w:r>
               <w:rPr>
@@ -2328,7 +2328,7 @@
                 <w:noProof/>
                 <w:webHidden/>
               </w:rPr>
-              <w:instrText xml:space="preserve"> PAGEREF _Toc263771959 \h </w:instrText>
+              <w:instrText xml:space="preserve"> PAGEREF _Toc286139126 \h </w:instrText>
             </w:r>
             <w:r>
               <w:rPr>
@@ -2348,7 +2348,7 @@
                 <w:noProof/>
                 <w:webHidden/>
               </w:rPr>
-              <w:t>41</w:t>
+              <w:t>42</w:t>
             </w:r>
             <w:r>
               <w:rPr>
@@ -2373,14 +2373,14 @@
               <w:lang w:val="es-ES"/>
             </w:rPr>
           </w:pPr>
-          <w:hyperlink w:anchor="_Toc263771960" w:history="1">
+          <w:hyperlink w:anchor="_Toc286139127" w:history="1">
             <w:r>
               <w:rPr>
                 <w:rStyle w:val="Hipervnculo"/>
                 <w:noProof/>
                 <w:lang w:val="ca-ES"/>
               </w:rPr>
-              <w:t>Angle</w:t>
+              <w:t>Angle obert</w:t>
             </w:r>
             <w:r>
               <w:rPr>
@@ -2401,7 +2401,7 @@
                 <w:noProof/>
                 <w:webHidden/>
               </w:rPr>
-              <w:instrText xml:space="preserve"> PAGEREF _Toc263771960 \h </w:instrText>
+              <w:instrText xml:space="preserve"> PAGEREF _Toc286139127 \h </w:instrText>
             </w:r>
             <w:r>
               <w:rPr>
@@ -2421,7 +2421,7 @@
                 <w:noProof/>
                 <w:webHidden/>
               </w:rPr>
-              <w:t>42</w:t>
+              <w:t>44</w:t>
             </w:r>
             <w:r>
               <w:rPr>
@@ -2446,14 +2446,14 @@
               <w:lang w:val="es-ES"/>
             </w:rPr>
           </w:pPr>
-          <w:hyperlink w:anchor="_Toc263771961" w:history="1">
+          <w:hyperlink w:anchor="_Toc286139128" w:history="1">
             <w:r>
               <w:rPr>
                 <w:rStyle w:val="Hipervnculo"/>
                 <w:noProof/>
                 <w:lang w:val="ca-ES"/>
               </w:rPr>
-              <w:t>Angle obert</w:t>
+              <w:t>Esborrar</w:t>
             </w:r>
             <w:r>
               <w:rPr>
@@ -2474,7 +2474,7 @@
                 <w:noProof/>
                 <w:webHidden/>
               </w:rPr>
-              <w:instrText xml:space="preserve"> PAGEREF _Toc263771961 \h </w:instrText>
+              <w:instrText xml:space="preserve"> PAGEREF _Toc286139128 \h </w:instrText>
             </w:r>
             <w:r>
               <w:rPr>
@@ -2494,7 +2494,7 @@
                 <w:noProof/>
                 <w:webHidden/>
               </w:rPr>
-              <w:t>44</w:t>
+              <w:t>46</w:t>
             </w:r>
             <w:r>
               <w:rPr>
@@ -2519,14 +2519,14 @@
               <w:lang w:val="es-ES"/>
             </w:rPr>
           </w:pPr>
-          <w:hyperlink w:anchor="_Toc263771962" w:history="1">
+          <w:hyperlink w:anchor="_Toc286139129" w:history="1">
             <w:r>
               <w:rPr>
                 <w:rStyle w:val="Hipervnculo"/>
                 <w:noProof/>
                 <w:lang w:val="ca-ES"/>
               </w:rPr>
-              <w:t>Esborrar</w:t>
+              <w:t>Reconstruccions</w:t>
             </w:r>
             <w:r>
               <w:rPr>
@@ -2547,7 +2547,7 @@
                 <w:noProof/>
                 <w:webHidden/>
               </w:rPr>
-              <w:instrText xml:space="preserve"> PAGEREF _Toc263771962 \h </w:instrText>
+              <w:instrText xml:space="preserve"> PAGEREF _Toc286139129 \h </w:instrText>
             </w:r>
             <w:r>
               <w:rPr>
@@ -2567,7 +2567,7 @@
                 <w:noProof/>
                 <w:webHidden/>
               </w:rPr>
-              <w:t>46</w:t>
+              <w:t>48</w:t>
             </w:r>
             <w:r>
               <w:rPr>
@@ -2592,14 +2592,14 @@
               <w:lang w:val="es-ES"/>
             </w:rPr>
           </w:pPr>
-          <w:hyperlink w:anchor="_Toc263771963" w:history="1">
+          <w:hyperlink w:anchor="_Toc286139130" w:history="1">
             <w:r>
               <w:rPr>
                 <w:rStyle w:val="Hipervnculo"/>
                 <w:noProof/>
                 <w:lang w:val="ca-ES"/>
               </w:rPr>
-              <w:t>Reconstruccions</w:t>
+              <w:t>Flip vertical</w:t>
             </w:r>
             <w:r>
               <w:rPr>
@@ -2620,7 +2620,7 @@
                 <w:noProof/>
                 <w:webHidden/>
               </w:rPr>
-              <w:instrText xml:space="preserve"> PAGEREF _Toc263771963 \h </w:instrText>
+              <w:instrText xml:space="preserve"> PAGEREF _Toc286139130 \h </w:instrText>
             </w:r>
             <w:r>
               <w:rPr>
@@ -2640,7 +2640,7 @@
                 <w:noProof/>
                 <w:webHidden/>
               </w:rPr>
-              <w:t>48</w:t>
+              <w:t>49</w:t>
             </w:r>
             <w:r>
               <w:rPr>
@@ -2665,14 +2665,14 @@
               <w:lang w:val="es-ES"/>
             </w:rPr>
           </w:pPr>
-          <w:hyperlink w:anchor="_Toc263771964" w:history="1">
+          <w:hyperlink w:anchor="_Toc286139131" w:history="1">
             <w:r>
               <w:rPr>
                 <w:rStyle w:val="Hipervnculo"/>
                 <w:noProof/>
                 <w:lang w:val="ca-ES"/>
               </w:rPr>
-              <w:t>Flip vertical</w:t>
+              <w:t>Flip horitzontal</w:t>
             </w:r>
             <w:r>
               <w:rPr>
@@ -2693,7 +2693,7 @@
                 <w:noProof/>
                 <w:webHidden/>
               </w:rPr>
-              <w:instrText xml:space="preserve"> PAGEREF _Toc263771964 \h </w:instrText>
+              <w:instrText xml:space="preserve"> PAGEREF _Toc286139131 \h </w:instrText>
             </w:r>
             <w:r>
               <w:rPr>
@@ -2713,7 +2713,7 @@
                 <w:noProof/>
                 <w:webHidden/>
               </w:rPr>
-              <w:t>49</w:t>
+              <w:t>50</w:t>
             </w:r>
             <w:r>
               <w:rPr>
@@ -2738,14 +2738,14 @@
               <w:lang w:val="es-ES"/>
             </w:rPr>
           </w:pPr>
-          <w:hyperlink w:anchor="_Toc263771965" w:history="1">
+          <w:hyperlink w:anchor="_Toc286139132" w:history="1">
             <w:r>
               <w:rPr>
                 <w:rStyle w:val="Hipervnculo"/>
                 <w:noProof/>
                 <w:lang w:val="ca-ES"/>
               </w:rPr>
-              <w:t>Flip horitzontal</w:t>
+              <w:t>Rotació en sentit horari</w:t>
             </w:r>
             <w:r>
               <w:rPr>
@@ -2766,7 +2766,7 @@
                 <w:noProof/>
                 <w:webHidden/>
               </w:rPr>
-              <w:instrText xml:space="preserve"> PAGEREF _Toc263771965 \h </w:instrText>
+              <w:instrText xml:space="preserve"> PAGEREF _Toc286139132 \h </w:instrText>
             </w:r>
             <w:r>
               <w:rPr>
@@ -2786,7 +2786,7 @@
                 <w:noProof/>
                 <w:webHidden/>
               </w:rPr>
-              <w:t>50</w:t>
+              <w:t>51</w:t>
             </w:r>
             <w:r>
               <w:rPr>
@@ -2811,14 +2811,14 @@
               <w:lang w:val="es-ES"/>
             </w:rPr>
           </w:pPr>
-          <w:hyperlink w:anchor="_Toc263771966" w:history="1">
+          <w:hyperlink w:anchor="_Toc286139133" w:history="1">
             <w:r>
               <w:rPr>
                 <w:rStyle w:val="Hipervnculo"/>
                 <w:noProof/>
                 <w:lang w:val="ca-ES"/>
               </w:rPr>
-              <w:t>Rotació en sentit horari</w:t>
+              <w:t>Rotació en sentit antihorari</w:t>
             </w:r>
             <w:r>
               <w:rPr>
@@ -2839,7 +2839,7 @@
                 <w:noProof/>
                 <w:webHidden/>
               </w:rPr>
-              <w:instrText xml:space="preserve"> PAGEREF _Toc263771966 \h </w:instrText>
+              <w:instrText xml:space="preserve"> PAGEREF _Toc286139133 \h </w:instrText>
             </w:r>
             <w:r>
               <w:rPr>
@@ -2859,7 +2859,7 @@
                 <w:noProof/>
                 <w:webHidden/>
               </w:rPr>
-              <w:t>51</w:t>
+              <w:t>52</w:t>
             </w:r>
             <w:r>
               <w:rPr>
@@ -2884,14 +2884,14 @@
               <w:lang w:val="es-ES"/>
             </w:rPr>
           </w:pPr>
-          <w:hyperlink w:anchor="_Toc263771967" w:history="1">
+          <w:hyperlink w:anchor="_Toc286139134" w:history="1">
             <w:r>
               <w:rPr>
                 <w:rStyle w:val="Hipervnculo"/>
                 <w:noProof/>
                 <w:lang w:val="ca-ES"/>
               </w:rPr>
-              <w:t>Rotació en sentit antihorari</w:t>
+              <w:t>Rotació 3D</w:t>
             </w:r>
             <w:r>
               <w:rPr>
@@ -2912,7 +2912,7 @@
                 <w:noProof/>
                 <w:webHidden/>
               </w:rPr>
-              <w:instrText xml:space="preserve"> PAGEREF _Toc263771967 \h </w:instrText>
+              <w:instrText xml:space="preserve"> PAGEREF _Toc286139134 \h </w:instrText>
             </w:r>
             <w:r>
               <w:rPr>
@@ -2932,7 +2932,7 @@
                 <w:noProof/>
                 <w:webHidden/>
               </w:rPr>
-              <w:t>52</w:t>
+              <w:t>53</w:t>
             </w:r>
             <w:r>
               <w:rPr>
@@ -2957,14 +2957,14 @@
               <w:lang w:val="es-ES"/>
             </w:rPr>
           </w:pPr>
-          <w:hyperlink w:anchor="_Toc263771968" w:history="1">
+          <w:hyperlink w:anchor="_Toc286139135" w:history="1">
             <w:r>
               <w:rPr>
                 <w:rStyle w:val="Hipervnculo"/>
                 <w:noProof/>
                 <w:lang w:val="ca-ES"/>
               </w:rPr>
-              <w:t>Rotació 3D</w:t>
+              <w:t>Restablir un visor (reset)</w:t>
             </w:r>
             <w:r>
               <w:rPr>
@@ -2985,7 +2985,7 @@
                 <w:noProof/>
                 <w:webHidden/>
               </w:rPr>
-              <w:instrText xml:space="preserve"> PAGEREF _Toc263771968 \h </w:instrText>
+              <w:instrText xml:space="preserve"> PAGEREF _Toc286139135 \h </w:instrText>
             </w:r>
             <w:r>
               <w:rPr>
@@ -3005,7 +3005,7 @@
                 <w:noProof/>
                 <w:webHidden/>
               </w:rPr>
-              <w:t>53</w:t>
+              <w:t>54</w:t>
             </w:r>
             <w:r>
               <w:rPr>
@@ -3030,14 +3030,14 @@
               <w:lang w:val="es-ES"/>
             </w:rPr>
           </w:pPr>
-          <w:hyperlink w:anchor="_Toc263771969" w:history="1">
+          <w:hyperlink w:anchor="_Toc286139136" w:history="1">
             <w:r>
               <w:rPr>
                 <w:rStyle w:val="Hipervnculo"/>
                 <w:noProof/>
                 <w:lang w:val="ca-ES"/>
               </w:rPr>
-              <w:t>Restablir un visor (reset)</w:t>
+              <w:t>Invertir escala de grisos</w:t>
             </w:r>
             <w:r>
               <w:rPr>
@@ -3058,7 +3058,7 @@
                 <w:noProof/>
                 <w:webHidden/>
               </w:rPr>
-              <w:instrText xml:space="preserve"> PAGEREF _Toc263771969 \h </w:instrText>
+              <w:instrText xml:space="preserve"> PAGEREF _Toc286139136 \h </w:instrText>
             </w:r>
             <w:r>
               <w:rPr>
@@ -3078,7 +3078,7 @@
                 <w:noProof/>
                 <w:webHidden/>
               </w:rPr>
-              <w:t>54</w:t>
+              <w:t>55</w:t>
             </w:r>
             <w:r>
               <w:rPr>
@@ -3103,14 +3103,14 @@
               <w:lang w:val="es-ES"/>
             </w:rPr>
           </w:pPr>
-          <w:hyperlink w:anchor="_Toc263771970" w:history="1">
+          <w:hyperlink w:anchor="_Toc286139137" w:history="1">
             <w:r>
               <w:rPr>
                 <w:rStyle w:val="Hipervnculo"/>
                 <w:noProof/>
                 <w:lang w:val="ca-ES"/>
               </w:rPr>
-              <w:t>Invertir escala de grisos</w:t>
+              <w:t>Captura de pantalla</w:t>
             </w:r>
             <w:r>
               <w:rPr>
@@ -3131,7 +3131,7 @@
                 <w:noProof/>
                 <w:webHidden/>
               </w:rPr>
-              <w:instrText xml:space="preserve"> PAGEREF _Toc263771970 \h </w:instrText>
+              <w:instrText xml:space="preserve"> PAGEREF _Toc286139137 \h </w:instrText>
             </w:r>
             <w:r>
               <w:rPr>
@@ -3151,7 +3151,7 @@
                 <w:noProof/>
                 <w:webHidden/>
               </w:rPr>
-              <w:t>55</w:t>
+              <w:t>56</w:t>
             </w:r>
             <w:r>
               <w:rPr>
@@ -3176,14 +3176,14 @@
               <w:lang w:val="es-ES"/>
             </w:rPr>
           </w:pPr>
-          <w:hyperlink w:anchor="_Toc263771971" w:history="1">
+          <w:hyperlink w:anchor="_Toc286139138" w:history="1">
             <w:r>
               <w:rPr>
                 <w:rStyle w:val="Hipervnculo"/>
                 <w:noProof/>
                 <w:lang w:val="ca-ES"/>
               </w:rPr>
-              <w:t>Captura de pantalla</w:t>
+              <w:t>Crear i guardar una nova sèrie (Secondary Capture)</w:t>
             </w:r>
             <w:r>
               <w:rPr>
@@ -3204,7 +3204,7 @@
                 <w:noProof/>
                 <w:webHidden/>
               </w:rPr>
-              <w:instrText xml:space="preserve"> PAGEREF _Toc263771971 \h </w:instrText>
+              <w:instrText xml:space="preserve"> PAGEREF _Toc286139138 \h </w:instrText>
             </w:r>
             <w:r>
               <w:rPr>
@@ -3224,7 +3224,7 @@
                 <w:noProof/>
                 <w:webHidden/>
               </w:rPr>
-              <w:t>56</w:t>
+              <w:t>57</w:t>
             </w:r>
             <w:r>
               <w:rPr>
@@ -3249,14 +3249,14 @@
               <w:lang w:val="es-ES"/>
             </w:rPr>
           </w:pPr>
-          <w:hyperlink w:anchor="_Toc263771972" w:history="1">
+          <w:hyperlink w:anchor="_Toc286139139" w:history="1">
             <w:r>
               <w:rPr>
                 <w:rStyle w:val="Hipervnculo"/>
                 <w:noProof/>
                 <w:lang w:val="ca-ES"/>
               </w:rPr>
-              <w:t>Crear i guardar una nova sèrie (Secondary Capture)</w:t>
+              <w:t>Thick Slab</w:t>
             </w:r>
             <w:r>
               <w:rPr>
@@ -3277,7 +3277,7 @@
                 <w:noProof/>
                 <w:webHidden/>
               </w:rPr>
-              <w:instrText xml:space="preserve"> PAGEREF _Toc263771972 \h </w:instrText>
+              <w:instrText xml:space="preserve"> PAGEREF _Toc286139139 \h </w:instrText>
             </w:r>
             <w:r>
               <w:rPr>
@@ -3297,7 +3297,7 @@
                 <w:noProof/>
                 <w:webHidden/>
               </w:rPr>
-              <w:t>57</w:t>
+              <w:t>60</w:t>
             </w:r>
             <w:r>
               <w:rPr>
@@ -3322,14 +3322,14 @@
               <w:lang w:val="es-ES"/>
             </w:rPr>
           </w:pPr>
-          <w:hyperlink w:anchor="_Toc263771973" w:history="1">
+          <w:hyperlink w:anchor="_Toc286139140" w:history="1">
             <w:r>
               <w:rPr>
                 <w:rStyle w:val="Hipervnculo"/>
                 <w:noProof/>
                 <w:lang w:val="ca-ES"/>
               </w:rPr>
-              <w:t>Thick Slab</w:t>
+              <w:t>Reference Lines</w:t>
             </w:r>
             <w:r>
               <w:rPr>
@@ -3350,7 +3350,7 @@
                 <w:noProof/>
                 <w:webHidden/>
               </w:rPr>
-              <w:instrText xml:space="preserve"> PAGEREF _Toc263771973 \h </w:instrText>
+              <w:instrText xml:space="preserve"> PAGEREF _Toc286139140 \h </w:instrText>
             </w:r>
             <w:r>
               <w:rPr>
@@ -3370,7 +3370,7 @@
                 <w:noProof/>
                 <w:webHidden/>
               </w:rPr>
-              <w:t>60</w:t>
+              <w:t>62</w:t>
             </w:r>
             <w:r>
               <w:rPr>
@@ -3395,14 +3395,14 @@
               <w:lang w:val="es-ES"/>
             </w:rPr>
           </w:pPr>
-          <w:hyperlink w:anchor="_Toc263771974" w:history="1">
+          <w:hyperlink w:anchor="_Toc286139141" w:history="1">
             <w:r>
               <w:rPr>
                 <w:rStyle w:val="Hipervnculo"/>
                 <w:noProof/>
                 <w:lang w:val="ca-ES"/>
               </w:rPr>
-              <w:t>Reference Lines</w:t>
+              <w:t>Cursor 3D</w:t>
             </w:r>
             <w:r>
               <w:rPr>
@@ -3423,7 +3423,7 @@
                 <w:noProof/>
                 <w:webHidden/>
               </w:rPr>
-              <w:instrText xml:space="preserve"> PAGEREF _Toc263771974 \h </w:instrText>
+              <w:instrText xml:space="preserve"> PAGEREF _Toc286139141 \h </w:instrText>
             </w:r>
             <w:r>
               <w:rPr>
@@ -3443,7 +3443,7 @@
                 <w:noProof/>
                 <w:webHidden/>
               </w:rPr>
-              <w:t>62</w:t>
+              <w:t>64</w:t>
             </w:r>
             <w:r>
               <w:rPr>
@@ -3468,14 +3468,14 @@
               <w:lang w:val="es-ES"/>
             </w:rPr>
           </w:pPr>
-          <w:hyperlink w:anchor="_Toc263771975" w:history="1">
+          <w:hyperlink w:anchor="_Toc286139142" w:history="1">
             <w:r>
               <w:rPr>
                 <w:rStyle w:val="Hipervnculo"/>
                 <w:noProof/>
                 <w:lang w:val="ca-ES"/>
               </w:rPr>
-              <w:t>Cursor 3D</w:t>
+              <w:t>Vídeo</w:t>
             </w:r>
             <w:r>
               <w:rPr>
@@ -3496,7 +3496,7 @@
                 <w:noProof/>
                 <w:webHidden/>
               </w:rPr>
-              <w:instrText xml:space="preserve"> PAGEREF _Toc263771975 \h </w:instrText>
+              <w:instrText xml:space="preserve"> PAGEREF _Toc286139142 \h </w:instrText>
             </w:r>
             <w:r>
               <w:rPr>
@@ -3516,7 +3516,7 @@
                 <w:noProof/>
                 <w:webHidden/>
               </w:rPr>
-              <w:t>64</w:t>
+              <w:t>66</w:t>
             </w:r>
             <w:r>
               <w:rPr>
@@ -3541,14 +3541,14 @@
               <w:lang w:val="es-ES"/>
             </w:rPr>
           </w:pPr>
-          <w:hyperlink w:anchor="_Toc263771976" w:history="1">
+          <w:hyperlink w:anchor="_Toc286139143" w:history="1">
             <w:r>
               <w:rPr>
                 <w:rStyle w:val="Hipervnculo"/>
                 <w:noProof/>
                 <w:lang w:val="ca-ES"/>
               </w:rPr>
-              <w:t>Vídeo</w:t>
+              <w:t>Canvi de finestres definides</w:t>
             </w:r>
             <w:r>
               <w:rPr>
@@ -3569,7 +3569,7 @@
                 <w:noProof/>
                 <w:webHidden/>
               </w:rPr>
-              <w:instrText xml:space="preserve"> PAGEREF _Toc263771976 \h </w:instrText>
+              <w:instrText xml:space="preserve"> PAGEREF _Toc286139143 \h </w:instrText>
             </w:r>
             <w:r>
               <w:rPr>
@@ -3589,7 +3589,7 @@
                 <w:noProof/>
                 <w:webHidden/>
               </w:rPr>
-              <w:t>66</w:t>
+              <w:t>67</w:t>
             </w:r>
             <w:r>
               <w:rPr>
@@ -3614,14 +3614,14 @@
               <w:lang w:val="es-ES"/>
             </w:rPr>
           </w:pPr>
-          <w:hyperlink w:anchor="_Toc263771977" w:history="1">
+          <w:hyperlink w:anchor="_Toc286139144" w:history="1">
             <w:r>
               <w:rPr>
                 <w:rStyle w:val="Hipervnculo"/>
                 <w:noProof/>
                 <w:lang w:val="ca-ES"/>
               </w:rPr>
-              <w:t>Canvi de finestres definides</w:t>
+              <w:t>Amagar informació del pacient</w:t>
             </w:r>
             <w:r>
               <w:rPr>
@@ -3642,7 +3642,7 @@
                 <w:noProof/>
                 <w:webHidden/>
               </w:rPr>
-              <w:instrText xml:space="preserve"> PAGEREF _Toc263771977 \h </w:instrText>
+              <w:instrText xml:space="preserve"> PAGEREF _Toc286139144 \h </w:instrText>
             </w:r>
             <w:r>
               <w:rPr>
@@ -3662,7 +3662,7 @@
                 <w:noProof/>
                 <w:webHidden/>
               </w:rPr>
-              <w:t>67</w:t>
+              <w:t>68</w:t>
             </w:r>
             <w:r>
               <w:rPr>
@@ -3687,14 +3687,14 @@
               <w:lang w:val="es-ES"/>
             </w:rPr>
           </w:pPr>
-          <w:hyperlink w:anchor="_Toc263771978" w:history="1">
+          <w:hyperlink w:anchor="_Toc286139145" w:history="1">
             <w:r>
               <w:rPr>
                 <w:rStyle w:val="Hipervnculo"/>
                 <w:noProof/>
                 <w:lang w:val="ca-ES"/>
               </w:rPr>
-              <w:t>Amagar informació del pacient</w:t>
+              <w:t>Informació vòxel</w:t>
             </w:r>
             <w:r>
               <w:rPr>
@@ -3715,7 +3715,7 @@
                 <w:noProof/>
                 <w:webHidden/>
               </w:rPr>
-              <w:instrText xml:space="preserve"> PAGEREF _Toc263771978 \h </w:instrText>
+              <w:instrText xml:space="preserve"> PAGEREF _Toc286139145 \h </w:instrText>
             </w:r>
             <w:r>
               <w:rPr>
@@ -3735,7 +3735,7 @@
                 <w:noProof/>
                 <w:webHidden/>
               </w:rPr>
-              <w:t>68</w:t>
+              <w:t>69</w:t>
             </w:r>
             <w:r>
               <w:rPr>
@@ -3760,14 +3760,14 @@
               <w:lang w:val="es-ES"/>
             </w:rPr>
           </w:pPr>
-          <w:hyperlink w:anchor="_Toc263771979" w:history="1">
+          <w:hyperlink w:anchor="_Toc286139146" w:history="1">
             <w:r>
               <w:rPr>
                 <w:rStyle w:val="Hipervnculo"/>
                 <w:noProof/>
                 <w:lang w:val="ca-ES"/>
               </w:rPr>
-              <w:t>Informació vòxel</w:t>
+              <w:t>Sincronització</w:t>
             </w:r>
             <w:r>
               <w:rPr>
@@ -3788,7 +3788,7 @@
                 <w:noProof/>
                 <w:webHidden/>
               </w:rPr>
-              <w:instrText xml:space="preserve"> PAGEREF _Toc263771979 \h </w:instrText>
+              <w:instrText xml:space="preserve"> PAGEREF _Toc286139146 \h </w:instrText>
             </w:r>
             <w:r>
               <w:rPr>
@@ -3808,7 +3808,7 @@
                 <w:noProof/>
                 <w:webHidden/>
               </w:rPr>
-              <w:t>69</w:t>
+              <w:t>70</w:t>
             </w:r>
             <w:r>
               <w:rPr>
@@ -3833,14 +3833,14 @@
               <w:lang w:val="es-ES"/>
             </w:rPr>
           </w:pPr>
-          <w:hyperlink w:anchor="_Toc263771980" w:history="1">
+          <w:hyperlink w:anchor="_Toc286139147" w:history="1">
             <w:r>
               <w:rPr>
                 <w:rStyle w:val="Hipervnculo"/>
                 <w:noProof/>
                 <w:lang w:val="ca-ES"/>
               </w:rPr>
-              <w:t>Sincronització</w:t>
+              <w:t>Informació DICOM</w:t>
             </w:r>
             <w:r>
               <w:rPr>
@@ -3861,7 +3861,7 @@
                 <w:noProof/>
                 <w:webHidden/>
               </w:rPr>
-              <w:instrText xml:space="preserve"> PAGEREF _Toc263771980 \h </w:instrText>
+              <w:instrText xml:space="preserve"> PAGEREF _Toc286139147 \h </w:instrText>
             </w:r>
             <w:r>
               <w:rPr>
@@ -3881,7 +3881,7 @@
                 <w:noProof/>
                 <w:webHidden/>
               </w:rPr>
-              <w:t>70</w:t>
+              <w:t>71</w:t>
             </w:r>
             <w:r>
               <w:rPr>
@@ -3906,14 +3906,14 @@
               <w:lang w:val="es-ES"/>
             </w:rPr>
           </w:pPr>
-          <w:hyperlink w:anchor="_Toc263771981" w:history="1">
+          <w:hyperlink w:anchor="_Toc286139148" w:history="1">
             <w:r>
               <w:rPr>
                 <w:rStyle w:val="Hipervnculo"/>
                 <w:noProof/>
                 <w:lang w:val="ca-ES"/>
               </w:rPr>
-              <w:t>Informació DICOM</w:t>
+              <w:t>Plans de tall</w:t>
             </w:r>
             <w:r>
               <w:rPr>
@@ -3934,7 +3934,7 @@
                 <w:noProof/>
                 <w:webHidden/>
               </w:rPr>
-              <w:instrText xml:space="preserve"> PAGEREF _Toc263771981 \h </w:instrText>
+              <w:instrText xml:space="preserve"> PAGEREF _Toc286139148 \h </w:instrText>
             </w:r>
             <w:r>
               <w:rPr>
@@ -3954,7 +3954,7 @@
                 <w:noProof/>
                 <w:webHidden/>
               </w:rPr>
-              <w:t>71</w:t>
+              <w:t>72</w:t>
             </w:r>
             <w:r>
               <w:rPr>
@@ -3979,14 +3979,14 @@
               <w:lang w:val="es-ES"/>
             </w:rPr>
           </w:pPr>
-          <w:hyperlink w:anchor="_Toc263771982" w:history="1">
+          <w:hyperlink w:anchor="_Toc286139149" w:history="1">
             <w:r>
               <w:rPr>
                 <w:rStyle w:val="Hipervnculo"/>
                 <w:noProof/>
-                <w:lang w:val="ca-ES"/>
-              </w:rPr>
-              <w:t>Plans de tall</w:t>
+                <w:lang w:val="es-ES"/>
+              </w:rPr>
+              <w:t>Exemple:</w:t>
             </w:r>
             <w:r>
               <w:rPr>
@@ -4007,7 +4007,7 @@
                 <w:noProof/>
                 <w:webHidden/>
               </w:rPr>
-              <w:instrText xml:space="preserve"> PAGEREF _Toc263771982 \h </w:instrText>
+              <w:instrText xml:space="preserve"> PAGEREF _Toc286139149 \h </w:instrText>
             </w:r>
             <w:r>
               <w:rPr>
@@ -4027,7 +4027,76 @@
                 <w:noProof/>
                 <w:webHidden/>
               </w:rPr>
-              <w:t>72</w:t>
+              <w:t>73</w:t>
+            </w:r>
+            <w:r>
+              <w:rPr>
+                <w:noProof/>
+                <w:webHidden/>
+              </w:rPr>
+              <w:fldChar w:fldCharType="end"/>
+            </w:r>
+          </w:hyperlink>
+        </w:p>
+        <w:p>
+          <w:pPr>
+            <w:pStyle w:val="TDC1"/>
+            <w:rPr>
+              <w:rFonts w:asciiTheme="minorHAnsi" w:eastAsiaTheme="minorEastAsia" w:hAnsiTheme="minorHAnsi" w:cstheme="minorBidi"/>
+              <w:noProof/>
+              <w:sz w:val="22"/>
+              <w:szCs w:val="22"/>
+              <w:lang w:val="es-ES"/>
+            </w:rPr>
+          </w:pPr>
+          <w:hyperlink w:anchor="_Toc286139150" w:history="1">
+            <w:r>
+              <w:rPr>
+                <w:rStyle w:val="Hipervnculo"/>
+                <w:noProof/>
+              </w:rPr>
+              <w:t>Impressió</w:t>
+            </w:r>
+            <w:r>
+              <w:rPr>
+                <w:noProof/>
+                <w:webHidden/>
+              </w:rPr>
+              <w:tab/>
+            </w:r>
+            <w:r>
+              <w:rPr>
+                <w:noProof/>
+                <w:webHidden/>
+              </w:rPr>
+              <w:fldChar w:fldCharType="begin"/>
+            </w:r>
+            <w:r>
+              <w:rPr>
+                <w:noProof/>
+                <w:webHidden/>
+              </w:rPr>
+              <w:instrText xml:space="preserve"> PAGEREF _Toc286139150 \h </w:instrText>
+            </w:r>
+            <w:r>
+              <w:rPr>
+                <w:noProof/>
+                <w:webHidden/>
+              </w:rPr>
+            </w:r>
+            <w:r>
+              <w:rPr>
+                <w:noProof/>
+                <w:webHidden/>
+              </w:rPr>
+              <w:fldChar w:fldCharType="separate"/>
+            </w:r>
+            <w:r>
+              <w:rPr>
+                <w:noProof/>
+                <w:webHidden/>
+              </w:rPr>
+              <w:t>74</w:t>
             </w:r>
             <w:r>
               <w:rPr>
@@ -4052,14 +4121,14 @@
               <w:lang w:val="es-ES"/>
             </w:rPr>
           </w:pPr>
-          <w:hyperlink w:anchor="_Toc263771983" w:history="1">
+          <w:hyperlink w:anchor="_Toc286139151" w:history="1">
             <w:r>
               <w:rPr>
                 <w:rStyle w:val="Hipervnculo"/>
                 <w:noProof/>
-                <w:lang w:val="es-ES"/>
-              </w:rPr>
-              <w:t>Exemple:</w:t>
+                <w:lang w:val="ca-ES"/>
+              </w:rPr>
+              <w:t>Afegir impressora</w:t>
             </w:r>
             <w:r>
               <w:rPr>
@@ -4080,7 +4149,7 @@
                 <w:noProof/>
                 <w:webHidden/>
               </w:rPr>
-              <w:instrText xml:space="preserve"> PAGEREF _Toc263771983 \h </w:instrText>
+              <w:instrText xml:space="preserve"> PAGEREF _Toc286139151 \h </w:instrText>
             </w:r>
             <w:r>
               <w:rPr>
@@ -4100,7 +4169,7 @@
                 <w:noProof/>
                 <w:webHidden/>
               </w:rPr>
-              <w:t>73</w:t>
+              <w:t>75</w:t>
             </w:r>
             <w:r>
               <w:rPr>
@@ -4122,13 +4191,13 @@
               <w:lang w:val="es-ES"/>
             </w:rPr>
           </w:pPr>
-          <w:hyperlink w:anchor="_Toc263771984" w:history="1">
+          <w:hyperlink w:anchor="_Toc286139152" w:history="1">
             <w:r>
               <w:rPr>
                 <w:rStyle w:val="Hipervnculo"/>
                 <w:noProof/>
               </w:rPr>
-              <w:t>Impressió</w:t>
+              <w:t>Buscar estudis d'un pacient</w:t>
             </w:r>
             <w:r>
               <w:rPr>
@@ -4149,7 +4218,7 @@
                 <w:noProof/>
                 <w:webHidden/>
               </w:rPr>
-              <w:instrText xml:space="preserve"> PAGEREF _Toc263771984 \h </w:instrText>
+              <w:instrText xml:space="preserve"> PAGEREF _Toc286139152 \h </w:instrText>
             </w:r>
             <w:r>
               <w:rPr>
@@ -4169,80 +4238,7 @@
                 <w:noProof/>
                 <w:webHidden/>
               </w:rPr>
-              <w:t>74</w:t>
-            </w:r>
-            <w:r>
-              <w:rPr>
-                <w:noProof/>
-                <w:webHidden/>
-              </w:rPr>
-              <w:fldChar w:fldCharType="end"/>
-            </w:r>
-          </w:hyperlink>
-        </w:p>
-        <w:p>
-          <w:pPr>
-            <w:pStyle w:val="TDC2"/>
-            <w:tabs>
-              <w:tab w:val="right" w:leader="dot" w:pos="8630"/>
-            </w:tabs>
-            <w:rPr>
-              <w:rFonts w:asciiTheme="minorHAnsi" w:eastAsiaTheme="minorEastAsia" w:hAnsiTheme="minorHAnsi" w:cstheme="minorBidi"/>
-              <w:noProof/>
-              <w:sz w:val="22"/>
-              <w:szCs w:val="22"/>
-              <w:lang w:val="es-ES"/>
-            </w:rPr>
-          </w:pPr>
-          <w:hyperlink w:anchor="_Toc263771985" w:history="1">
-            <w:r>
-              <w:rPr>
-                <w:rStyle w:val="Hipervnculo"/>
-                <w:noProof/>
-                <w:lang w:val="ca-ES"/>
-              </w:rPr>
-              <w:t>Afegir impressora</w:t>
-            </w:r>
-            <w:r>
-              <w:rPr>
-                <w:noProof/>
-                <w:webHidden/>
-              </w:rPr>
-              <w:tab/>
-            </w:r>
-            <w:r>
-              <w:rPr>
-                <w:noProof/>
-                <w:webHidden/>
-              </w:rPr>
-              <w:fldChar w:fldCharType="begin"/>
-            </w:r>
-            <w:r>
-              <w:rPr>
-                <w:noProof/>
-                <w:webHidden/>
-              </w:rPr>
-              <w:instrText xml:space="preserve"> PAGEREF _Toc263771985 \h </w:instrText>
-            </w:r>
-            <w:r>
-              <w:rPr>
-                <w:noProof/>
-                <w:webHidden/>
-              </w:rPr>
-            </w:r>
-            <w:r>
-              <w:rPr>
-                <w:noProof/>
-                <w:webHidden/>
-              </w:rPr>
-              <w:fldChar w:fldCharType="separate"/>
-            </w:r>
-            <w:r>
-              <w:rPr>
-                <w:noProof/>
-                <w:webHidden/>
-              </w:rPr>
-              <w:t>75</w:t>
+              <w:t>77</w:t>
             </w:r>
             <w:r>
               <w:rPr>
@@ -4264,13 +4260,13 @@
               <w:lang w:val="es-ES"/>
             </w:rPr>
           </w:pPr>
-          <w:hyperlink w:anchor="_Toc263771986" w:history="1">
+          <w:hyperlink w:anchor="_Toc286139153" w:history="1">
             <w:r>
               <w:rPr>
                 <w:rStyle w:val="Hipervnculo"/>
                 <w:noProof/>
               </w:rPr>
-              <w:t>Buscar estudis d'un pacient</w:t>
+              <w:t>Base de dades local</w:t>
             </w:r>
             <w:r>
               <w:rPr>
@@ -4291,7 +4287,7 @@
                 <w:noProof/>
                 <w:webHidden/>
               </w:rPr>
-              <w:instrText xml:space="preserve"> PAGEREF _Toc263771986 \h </w:instrText>
+              <w:instrText xml:space="preserve"> PAGEREF _Toc286139153 \h </w:instrText>
             </w:r>
             <w:r>
               <w:rPr>
@@ -4311,7 +4307,7 @@
                 <w:noProof/>
                 <w:webHidden/>
               </w:rPr>
-              <w:t>77</w:t>
+              <w:t>78</w:t>
             </w:r>
             <w:r>
               <w:rPr>
@@ -4333,27 +4329,13 @@
               <w:lang w:val="es-ES"/>
             </w:rPr>
           </w:pPr>
-          <w:hyperlink w:anchor="_Toc263771987" w:history="1">
+          <w:hyperlink w:anchor="_Toc286139154" w:history="1">
             <w:r>
               <w:rPr>
                 <w:rStyle w:val="Hipervnculo"/>
                 <w:noProof/>
               </w:rPr>
-              <w:t>Base de dades</w:t>
-            </w:r>
-            <w:r>
-              <w:rPr>
-                <w:rStyle w:val="Hipervnculo"/>
-                <w:noProof/>
-              </w:rPr>
-              <w:t xml:space="preserve"> </w:t>
-            </w:r>
-            <w:r>
-              <w:rPr>
-                <w:rStyle w:val="Hipervnculo"/>
-                <w:noProof/>
-              </w:rPr>
-              <w:t>local</w:t>
+              <w:t>Cerca a un PACS</w:t>
             </w:r>
             <w:r>
               <w:rPr>
@@ -4374,7 +4356,7 @@
                 <w:noProof/>
                 <w:webHidden/>
               </w:rPr>
-              <w:instrText xml:space="preserve"> PAGEREF _Toc263771987 \h </w:instrText>
+              <w:instrText xml:space="preserve"> PAGEREF _Toc286139154 \h </w:instrText>
             </w:r>
             <w:r>
               <w:rPr>
@@ -4394,7 +4376,7 @@
                 <w:noProof/>
                 <w:webHidden/>
               </w:rPr>
-              <w:t>78</w:t>
+              <w:t>80</w:t>
             </w:r>
             <w:r>
               <w:rPr>
@@ -4416,13 +4398,27 @@
               <w:lang w:val="es-ES"/>
             </w:rPr>
           </w:pPr>
-          <w:hyperlink w:anchor="_Toc263771988" w:history="1">
+          <w:hyperlink w:anchor="_Toc286139155" w:history="1">
             <w:r>
               <w:rPr>
                 <w:rStyle w:val="Hipervnculo"/>
                 <w:noProof/>
               </w:rPr>
-              <w:t>Cerca a un PACS</w:t>
+              <w:t xml:space="preserve">Llista de </w:t>
+            </w:r>
+            <w:r>
+              <w:rPr>
+                <w:rStyle w:val="Hipervnculo"/>
+                <w:noProof/>
+              </w:rPr>
+              <w:t>p</w:t>
+            </w:r>
+            <w:r>
+              <w:rPr>
+                <w:rStyle w:val="Hipervnculo"/>
+                <w:noProof/>
+              </w:rPr>
+              <w:t>eticions</w:t>
             </w:r>
             <w:r>
               <w:rPr>
@@ -4443,7 +4439,7 @@
                 <w:noProof/>
                 <w:webHidden/>
               </w:rPr>
-              <w:instrText xml:space="preserve"> PAGEREF _Toc263771988 \h </w:instrText>
+              <w:instrText xml:space="preserve"> PAGEREF _Toc286139155 \h </w:instrText>
             </w:r>
             <w:r>
               <w:rPr>
@@ -4463,7 +4459,7 @@
                 <w:noProof/>
                 <w:webHidden/>
               </w:rPr>
-              <w:t>80</w:t>
+              <w:t>82</w:t>
             </w:r>
             <w:r>
               <w:rPr>
@@ -4485,27 +4481,13 @@
               <w:lang w:val="es-ES"/>
             </w:rPr>
           </w:pPr>
-          <w:hyperlink w:anchor="_Toc263771989" w:history="1">
+          <w:hyperlink w:anchor="_Toc286139156" w:history="1">
             <w:r>
               <w:rPr>
                 <w:rStyle w:val="Hipervnculo"/>
                 <w:noProof/>
               </w:rPr>
-              <w:t>Obr</w:t>
-            </w:r>
-            <w:r>
-              <w:rPr>
-                <w:rStyle w:val="Hipervnculo"/>
-                <w:noProof/>
-              </w:rPr>
-              <w:t>i</w:t>
-            </w:r>
-            <w:r>
-              <w:rPr>
-                <w:rStyle w:val="Hipervnculo"/>
-                <w:noProof/>
-              </w:rPr>
-              <w:t>r DICOMDIR</w:t>
+              <w:t>Obrir DICOMDIR</w:t>
             </w:r>
             <w:r>
               <w:rPr>
@@ -4526,7 +4508,7 @@
                 <w:noProof/>
                 <w:webHidden/>
               </w:rPr>
-              <w:instrText xml:space="preserve"> PAGEREF _Toc263771989 \h </w:instrText>
+              <w:instrText xml:space="preserve"> PAGEREF _Toc286139156 \h </w:instrText>
             </w:r>
             <w:r>
               <w:rPr>
@@ -4546,7 +4528,7 @@
                 <w:noProof/>
                 <w:webHidden/>
               </w:rPr>
-              <w:t>82</w:t>
+              <w:t>83</w:t>
             </w:r>
             <w:r>
               <w:rPr>
@@ -4568,7 +4550,7 @@
               <w:lang w:val="es-ES"/>
             </w:rPr>
           </w:pPr>
-          <w:hyperlink w:anchor="_Toc263771990" w:history="1">
+          <w:hyperlink w:anchor="_Toc286139157" w:history="1">
             <w:r>
               <w:rPr>
                 <w:rStyle w:val="Hipervnculo"/>
@@ -4595,7 +4577,7 @@
                 <w:noProof/>
                 <w:webHidden/>
               </w:rPr>
-              <w:instrText xml:space="preserve"> PAGEREF _Toc263771990 \h </w:instrText>
+              <w:instrText xml:space="preserve"> PAGEREF _Toc286139157 \h </w:instrText>
             </w:r>
             <w:r>
               <w:rPr>
@@ -4615,7 +4597,7 @@
                 <w:noProof/>
                 <w:webHidden/>
               </w:rPr>
-              <w:t>84</w:t>
+              <w:t>85</w:t>
             </w:r>
             <w:r>
               <w:rPr>
@@ -4637,27 +4619,13 @@
               <w:lang w:val="es-ES"/>
             </w:rPr>
           </w:pPr>
-          <w:hyperlink w:anchor="_Toc263771991" w:history="1">
+          <w:hyperlink w:anchor="_Toc286139158" w:history="1">
             <w:r>
               <w:rPr>
                 <w:rStyle w:val="Hipervnculo"/>
                 <w:noProof/>
               </w:rPr>
-              <w:t xml:space="preserve">Exportació </w:t>
-            </w:r>
-            <w:r>
-              <w:rPr>
-                <w:rStyle w:val="Hipervnculo"/>
-                <w:noProof/>
-              </w:rPr>
-              <w:t>d</w:t>
-            </w:r>
-            <w:r>
-              <w:rPr>
-                <w:rStyle w:val="Hipervnculo"/>
-                <w:noProof/>
-              </w:rPr>
-              <w:t>e les dades en format DICOM</w:t>
+              <w:t>Exportació de les dades en format DICOM</w:t>
             </w:r>
             <w:r>
               <w:rPr>
@@ -4678,7 +4646,7 @@
                 <w:noProof/>
                 <w:webHidden/>
               </w:rPr>
-              <w:instrText xml:space="preserve"> PAGEREF _Toc263771991 \h </w:instrText>
+              <w:instrText xml:space="preserve"> PAGEREF _Toc286139158 \h </w:instrText>
             </w:r>
             <w:r>
               <w:rPr>
@@ -4698,7 +4666,7 @@
                 <w:noProof/>
                 <w:webHidden/>
               </w:rPr>
-              <w:t>85</w:t>
+              <w:t>86</w:t>
             </w:r>
             <w:r>
               <w:rPr>
@@ -4720,7 +4688,7 @@
               <w:lang w:val="es-ES"/>
             </w:rPr>
           </w:pPr>
-          <w:hyperlink w:anchor="_Toc263771992" w:history="1">
+          <w:hyperlink w:anchor="_Toc286139159" w:history="1">
             <w:r>
               <w:rPr>
                 <w:rStyle w:val="Hipervnculo"/>
@@ -4747,7 +4715,7 @@
                 <w:noProof/>
                 <w:webHidden/>
               </w:rPr>
-              <w:instrText xml:space="preserve"> PAGEREF _Toc263771992 \h </w:instrText>
+              <w:instrText xml:space="preserve"> PAGEREF _Toc286139159 \h </w:instrText>
             </w:r>
             <w:r>
               <w:rPr>
@@ -4767,7 +4735,7 @@
                 <w:noProof/>
                 <w:webHidden/>
               </w:rPr>
-              <w:t>86</w:t>
+              <w:t>87</w:t>
             </w:r>
             <w:r>
               <w:rPr>
@@ -4789,7 +4757,7 @@
               <w:lang w:val="es-ES"/>
             </w:rPr>
           </w:pPr>
-          <w:hyperlink w:anchor="_Toc263771993" w:history="1">
+          <w:hyperlink w:anchor="_Toc286139160" w:history="1">
             <w:r>
               <w:rPr>
                 <w:rStyle w:val="Hipervnculo"/>
@@ -4816,7 +4784,7 @@
                 <w:noProof/>
                 <w:webHidden/>
               </w:rPr>
-              <w:instrText xml:space="preserve"> PAGEREF _Toc263771993 \h </w:instrText>
+              <w:instrText xml:space="preserve"> PAGEREF _Toc286139160 \h </w:instrText>
             </w:r>
             <w:r>
               <w:rPr>
@@ -4836,7 +4804,7 @@
                 <w:noProof/>
                 <w:webHidden/>
               </w:rPr>
-              <w:t>87</w:t>
+              <w:t>88</w:t>
             </w:r>
             <w:r>
               <w:rPr>
@@ -4858,7 +4826,7 @@
               <w:lang w:val="es-ES"/>
             </w:rPr>
           </w:pPr>
-          <w:hyperlink w:anchor="_Toc263771994" w:history="1">
+          <w:hyperlink w:anchor="_Toc286139161" w:history="1">
             <w:r>
               <w:rPr>
                 <w:rStyle w:val="Hipervnculo"/>
@@ -4885,7 +4853,7 @@
                 <w:noProof/>
                 <w:webHidden/>
               </w:rPr>
-              <w:instrText xml:space="preserve"> PAGEREF _Toc263771994 \h </w:instrText>
+              <w:instrText xml:space="preserve"> PAGEREF _Toc286139161 \h </w:instrText>
             </w:r>
             <w:r>
               <w:rPr>
@@ -4905,7 +4873,7 @@
                 <w:noProof/>
                 <w:webHidden/>
               </w:rPr>
-              <w:t>88</w:t>
+              <w:t>89</w:t>
             </w:r>
             <w:r>
               <w:rPr>
@@ -4927,7 +4895,7 @@
               <w:lang w:val="es-ES"/>
             </w:rPr>
           </w:pPr>
-          <w:hyperlink w:anchor="_Toc263771995" w:history="1">
+          <w:hyperlink w:anchor="_Toc286139162" w:history="1">
             <w:r>
               <w:rPr>
                 <w:rStyle w:val="Hipervnculo"/>
@@ -4954,7 +4922,7 @@
                 <w:noProof/>
                 <w:webHidden/>
               </w:rPr>
-              <w:instrText xml:space="preserve"> PAGEREF _Toc263771995 \h </w:instrText>
+              <w:instrText xml:space="preserve"> PAGEREF _Toc286139162 \h </w:instrText>
             </w:r>
             <w:r>
               <w:rPr>
@@ -4974,7 +4942,7 @@
                 <w:noProof/>
                 <w:webHidden/>
               </w:rPr>
-              <w:t>89</w:t>
+              <w:t>90</w:t>
             </w:r>
             <w:r>
               <w:rPr>
@@ -4996,7 +4964,7 @@
               <w:lang w:val="es-ES"/>
             </w:rPr>
           </w:pPr>
-          <w:hyperlink w:anchor="_Toc263771996" w:history="1">
+          <w:hyperlink w:anchor="_Toc286139163" w:history="1">
             <w:r>
               <w:rPr>
                 <w:rStyle w:val="Hipervnculo"/>
@@ -5023,7 +4991,7 @@
                 <w:noProof/>
                 <w:webHidden/>
               </w:rPr>
-              <w:instrText xml:space="preserve"> PAGEREF _Toc263771996 \h </w:instrText>
+              <w:instrText xml:space="preserve"> PAGEREF _Toc286139163 \h </w:instrText>
             </w:r>
             <w:r>
               <w:rPr>
@@ -5084,7 +5052,7 @@
         </w:rPr>
         <w:br w:type="page"/>
       </w:r>
-      <w:bookmarkStart w:id="0" w:name="_Toc263771931"/>
+      <w:bookmarkStart w:id="0" w:name="_Toc286139098"/>
       <w:r>
         <w:rPr>
           <w:lang w:val="ca-ES"/>
@@ -5196,7 +5164,7 @@
         </w:rPr>
         <w:br w:type="page"/>
       </w:r>
-      <w:bookmarkStart w:id="2" w:name="_Toc263771932"/>
+      <w:bookmarkStart w:id="2" w:name="_Toc286139099"/>
       <w:r>
         <w:rPr>
           <w:lang w:val="ca-ES"/>
@@ -5307,7 +5275,7 @@
         </w:rPr>
         <w:br w:type="page"/>
       </w:r>
-      <w:bookmarkStart w:id="4" w:name="_Toc263771933"/>
+      <w:bookmarkStart w:id="4" w:name="_Toc286139100"/>
       <w:r>
         <w:rPr>
           <w:lang w:val="ca-ES"/>
@@ -5493,7 +5461,7 @@
         </w:rPr>
         <w:br w:type="page"/>
       </w:r>
-      <w:bookmarkStart w:id="6" w:name="_Toc263771934"/>
+      <w:bookmarkStart w:id="6" w:name="_Toc286139101"/>
       <w:r>
         <w:rPr>
           <w:lang w:val="ca-ES"/>
@@ -5917,7 +5885,7 @@
         </w:rPr>
         <w:br w:type="page"/>
       </w:r>
-      <w:bookmarkStart w:id="8" w:name="_Toc263771935"/>
+      <w:bookmarkStart w:id="8" w:name="_Toc286139102"/>
       <w:r>
         <w:rPr>
           <w:lang w:val="ca-ES"/>
@@ -6350,7 +6318,7 @@
         </w:rPr>
         <w:br w:type="page"/>
       </w:r>
-      <w:bookmarkStart w:id="10" w:name="_Toc263771936"/>
+      <w:bookmarkStart w:id="10" w:name="_Toc286139103"/>
       <w:r>
         <w:rPr>
           <w:lang w:val="ca-ES"/>
@@ -6747,7 +6715,7 @@
         </w:rPr>
         <w:br w:type="page"/>
       </w:r>
-      <w:bookmarkStart w:id="12" w:name="_Toc263771937"/>
+      <w:bookmarkStart w:id="12" w:name="_Toc286139104"/>
       <w:r>
         <w:rPr>
           <w:lang w:val="ca-ES"/>
@@ -6985,7 +6953,7 @@
         </w:rPr>
         <w:br w:type="page"/>
       </w:r>
-      <w:bookmarkStart w:id="14" w:name="_Toc263771938"/>
+      <w:bookmarkStart w:id="14" w:name="_Toc286139105"/>
       <w:r>
         <w:rPr>
           <w:lang w:val="ca-ES"/>
@@ -7372,7 +7340,7 @@
         </w:rPr>
         <w:br w:type="page"/>
       </w:r>
-      <w:bookmarkStart w:id="16" w:name="_Toc263771939"/>
+      <w:bookmarkStart w:id="16" w:name="_Toc286139106"/>
       <w:r>
         <w:rPr>
           <w:lang w:val="ca-ES"/>
@@ -7397,7 +7365,7 @@
           <w:lang w:val="ca-ES"/>
         </w:rPr>
       </w:pPr>
-      <w:bookmarkStart w:id="18" w:name="_Toc263771940"/>
+      <w:bookmarkStart w:id="18" w:name="_Toc286139107"/>
       <w:r>
         <w:rPr>
           <w:lang w:val="ca-ES"/>
@@ -8113,7 +8081,7 @@
         </w:rPr>
         <w:br w:type="page"/>
       </w:r>
-      <w:bookmarkStart w:id="19" w:name="_Toc263771941"/>
+      <w:bookmarkStart w:id="19" w:name="_Toc286139108"/>
       <w:r>
         <w:rPr>
           <w:lang w:val="ca-ES"/>
@@ -8819,7 +8787,7 @@
         </w:rPr>
         <w:br w:type="page"/>
       </w:r>
-      <w:bookmarkStart w:id="21" w:name="_Toc263771942"/>
+      <w:bookmarkStart w:id="21" w:name="_Toc286139109"/>
       <w:r>
         <w:rPr>
           <w:lang w:val="ca-ES"/>
@@ -9206,7 +9174,7 @@
         </w:rPr>
         <w:br w:type="page"/>
       </w:r>
-      <w:bookmarkStart w:id="23" w:name="_Toc263771943"/>
+      <w:bookmarkStart w:id="23" w:name="_Toc286139110"/>
       <w:r>
         <w:rPr>
           <w:lang w:val="ca-ES"/>
@@ -9700,7 +9668,7 @@
           <w:lang w:val="ca-ES"/>
         </w:rPr>
       </w:pPr>
-      <w:bookmarkStart w:id="25" w:name="_Toc263771944"/>
+      <w:bookmarkStart w:id="25" w:name="_Toc286139111"/>
       <w:r>
         <w:rPr>
           <w:lang w:val="ca-ES"/>
@@ -9717,7 +9685,7 @@
           <w:lang w:val="ca-ES"/>
         </w:rPr>
       </w:pPr>
-      <w:bookmarkStart w:id="26" w:name="_Toc263771945"/>
+      <w:bookmarkStart w:id="26" w:name="_Toc286139112"/>
       <w:r>
         <w:rPr>
           <w:lang w:val="ca-ES"/>
@@ -10642,7 +10610,7 @@
         </w:rPr>
         <w:br w:type="page"/>
       </w:r>
-      <w:bookmarkStart w:id="28" w:name="_Toc263771946"/>
+      <w:bookmarkStart w:id="28" w:name="_Toc286139113"/>
       <w:r>
         <w:rPr>
           <w:lang w:val="ca-ES"/>
@@ -11297,7 +11265,7 @@
         </w:rPr>
         <w:br w:type="page"/>
       </w:r>
-      <w:bookmarkStart w:id="30" w:name="_Toc263771947"/>
+      <w:bookmarkStart w:id="30" w:name="_Toc286139114"/>
       <w:r>
         <w:rPr>
           <w:lang w:val="ca-ES"/>
@@ -11814,7 +11782,7 @@
           <w:lang w:val="ca-ES"/>
         </w:rPr>
       </w:pPr>
-      <w:bookmarkStart w:id="32" w:name="_Toc263771948"/>
+      <w:bookmarkStart w:id="32" w:name="_Toc286139115"/>
       <w:r>
         <w:rPr>
           <w:lang w:val="ca-ES"/>
@@ -11831,7 +11799,7 @@
           <w:lang w:val="ca-ES"/>
         </w:rPr>
       </w:pPr>
-      <w:bookmarkStart w:id="33" w:name="_Toc263771949"/>
+      <w:bookmarkStart w:id="33" w:name="_Toc286139116"/>
       <w:r>
         <w:rPr>
           <w:lang w:val="ca-ES"/>
@@ -12047,7 +12015,7 @@
         </w:rPr>
         <w:br w:type="page"/>
       </w:r>
-      <w:bookmarkStart w:id="35" w:name="_Toc263771950"/>
+      <w:bookmarkStart w:id="35" w:name="_Toc286139117"/>
       <w:r>
         <w:rPr>
           <w:lang w:val="ca-ES"/>
@@ -12808,7 +12776,7 @@
         </w:rPr>
         <w:br w:type="page"/>
       </w:r>
-      <w:bookmarkStart w:id="37" w:name="_Toc263771951"/>
+      <w:bookmarkStart w:id="37" w:name="_Toc286139118"/>
       <w:r>
         <w:rPr>
           <w:lang w:val="ca-ES"/>
@@ -13273,7 +13241,7 @@
         </w:rPr>
         <w:br w:type="page"/>
       </w:r>
-      <w:bookmarkStart w:id="39" w:name="_Toc263771952"/>
+      <w:bookmarkStart w:id="39" w:name="_Toc286139119"/>
       <w:r>
         <w:rPr>
           <w:lang w:val="ca-ES"/>
@@ -13779,7 +13747,7 @@
         </w:rPr>
         <w:br w:type="page"/>
       </w:r>
-      <w:bookmarkStart w:id="41" w:name="_Toc263771953"/>
+      <w:bookmarkStart w:id="41" w:name="_Toc286139120"/>
       <w:r>
         <w:rPr>
           <w:lang w:val="ca-ES"/>
@@ -14210,7 +14178,7 @@
         </w:rPr>
         <w:br w:type="page"/>
       </w:r>
-      <w:bookmarkStart w:id="43" w:name="_Toc263771954"/>
+      <w:bookmarkStart w:id="43" w:name="_Toc286139121"/>
       <w:r>
         <w:rPr>
           <w:lang w:val="ca-ES"/>
@@ -14662,7 +14630,7 @@
         </w:rPr>
         <w:br w:type="page"/>
       </w:r>
-      <w:bookmarkStart w:id="45" w:name="_Toc263771955"/>
+      <w:bookmarkStart w:id="45" w:name="_Toc286139122"/>
       <w:r>
         <w:rPr>
           <w:lang w:val="ca-ES"/>
@@ -15449,7 +15417,7 @@
         </w:rPr>
         <w:br w:type="page"/>
       </w:r>
-      <w:bookmarkStart w:id="47" w:name="_Toc263771956"/>
+      <w:bookmarkStart w:id="47" w:name="_Toc286139123"/>
       <w:r>
         <w:rPr>
           <w:lang w:val="ca-ES"/>
@@ -16382,7 +16350,6 @@
           <w:lang w:val="es-ES"/>
         </w:rPr>
       </w:pPr>
-      <w:bookmarkStart w:id="49" w:name="_Toc263771957"/>
       <w:r>
         <w:rPr>
           <w:b/>
@@ -16390,7 +16357,6 @@
         </w:rPr>
         <w:t>Exemple d'un grid regular a mida (sense assignació de volums)</w:t>
       </w:r>
-      <w:bookmarkEnd w:id="49"/>
     </w:p>
     <w:p>
       <w:pPr>
@@ -17279,7 +17245,7 @@
         </w:rPr>
         <w:br w:type="page"/>
       </w:r>
-      <w:bookmarkStart w:id="50" w:name="_Toc263771958"/>
+      <w:bookmarkStart w:id="49" w:name="_Toc286139124"/>
       <w:r>
         <w:rPr>
           <w:lang w:val="ca-ES"/>
@@ -17287,15 +17253,15 @@
         <w:lastRenderedPageBreak/>
         <w:t>R</w:t>
       </w:r>
-      <w:bookmarkStart w:id="51" w:name="roi"/>
-      <w:bookmarkEnd w:id="51"/>
+      <w:bookmarkStart w:id="50" w:name="roi"/>
+      <w:bookmarkEnd w:id="50"/>
       <w:r>
         <w:rPr>
           <w:lang w:val="ca-ES"/>
         </w:rPr>
         <w:t>OI</w:t>
       </w:r>
-      <w:bookmarkEnd w:id="50"/>
+      <w:bookmarkEnd w:id="49"/>
     </w:p>
     <w:p>
       <w:pPr>
@@ -17724,7 +17690,7 @@
         </w:rPr>
         <w:br w:type="page"/>
       </w:r>
-      <w:bookmarkStart w:id="52" w:name="_Toc263771959"/>
+      <w:bookmarkStart w:id="51" w:name="_Toc286139125"/>
       <w:r>
         <w:rPr>
           <w:lang w:val="ca-ES"/>
@@ -17732,15 +17698,15 @@
         <w:lastRenderedPageBreak/>
         <w:t>D</w:t>
       </w:r>
-      <w:bookmarkStart w:id="53" w:name="distància"/>
-      <w:bookmarkEnd w:id="53"/>
+      <w:bookmarkStart w:id="52" w:name="distància"/>
+      <w:bookmarkEnd w:id="52"/>
       <w:r>
         <w:rPr>
           <w:lang w:val="ca-ES"/>
         </w:rPr>
         <w:t>istància</w:t>
       </w:r>
-      <w:bookmarkEnd w:id="52"/>
+      <w:bookmarkEnd w:id="51"/>
     </w:p>
     <w:p>
       <w:pPr>
@@ -18149,7 +18115,7 @@
         </w:rPr>
         <w:br w:type="page"/>
       </w:r>
-      <w:bookmarkStart w:id="54" w:name="_Toc263771960"/>
+      <w:bookmarkStart w:id="53" w:name="_Toc286139126"/>
       <w:r>
         <w:rPr>
           <w:lang w:val="ca-ES"/>
@@ -18157,15 +18123,15 @@
         <w:lastRenderedPageBreak/>
         <w:t>A</w:t>
       </w:r>
-      <w:bookmarkStart w:id="55" w:name="angle"/>
-      <w:bookmarkEnd w:id="55"/>
+      <w:bookmarkStart w:id="54" w:name="angle"/>
+      <w:bookmarkEnd w:id="54"/>
       <w:r>
         <w:rPr>
           <w:lang w:val="ca-ES"/>
         </w:rPr>
         <w:t>ngle</w:t>
       </w:r>
-      <w:bookmarkEnd w:id="54"/>
+      <w:bookmarkEnd w:id="53"/>
     </w:p>
     <w:p>
       <w:pPr>
@@ -18691,7 +18657,7 @@
         </w:rPr>
         <w:br w:type="page"/>
       </w:r>
-      <w:bookmarkStart w:id="56" w:name="_Toc263771961"/>
+      <w:bookmarkStart w:id="55" w:name="_Toc286139127"/>
       <w:r>
         <w:rPr>
           <w:lang w:val="ca-ES"/>
@@ -18699,15 +18665,15 @@
         <w:lastRenderedPageBreak/>
         <w:t>A</w:t>
       </w:r>
-      <w:bookmarkStart w:id="57" w:name="angle-obert"/>
-      <w:bookmarkEnd w:id="57"/>
+      <w:bookmarkStart w:id="56" w:name="angle-obert"/>
+      <w:bookmarkEnd w:id="56"/>
       <w:r>
         <w:rPr>
           <w:lang w:val="ca-ES"/>
         </w:rPr>
         <w:t>ngle obert</w:t>
       </w:r>
-      <w:bookmarkEnd w:id="56"/>
+      <w:bookmarkEnd w:id="55"/>
     </w:p>
     <w:p>
       <w:pPr>
@@ -19273,7 +19239,7 @@
         </w:rPr>
         <w:br w:type="page"/>
       </w:r>
-      <w:bookmarkStart w:id="58" w:name="_Toc263771962"/>
+      <w:bookmarkStart w:id="57" w:name="_Toc286139128"/>
       <w:r>
         <w:rPr>
           <w:lang w:val="ca-ES"/>
@@ -19281,15 +19247,15 @@
         <w:lastRenderedPageBreak/>
         <w:t>E</w:t>
       </w:r>
-      <w:bookmarkStart w:id="59" w:name="borrar"/>
-      <w:bookmarkEnd w:id="59"/>
+      <w:bookmarkStart w:id="58" w:name="borrar"/>
+      <w:bookmarkEnd w:id="58"/>
       <w:r>
         <w:rPr>
           <w:lang w:val="ca-ES"/>
         </w:rPr>
         <w:t>sborrar</w:t>
       </w:r>
-      <w:bookmarkEnd w:id="58"/>
+      <w:bookmarkEnd w:id="57"/>
     </w:p>
     <w:p>
       <w:pPr>
@@ -20034,7 +20000,7 @@
         </w:rPr>
         <w:br w:type="page"/>
       </w:r>
-      <w:bookmarkStart w:id="60" w:name="_Toc263771963"/>
+      <w:bookmarkStart w:id="59" w:name="_Toc286139129"/>
       <w:r>
         <w:rPr>
           <w:lang w:val="ca-ES"/>
@@ -20042,15 +20008,15 @@
         <w:lastRenderedPageBreak/>
         <w:t>R</w:t>
       </w:r>
-      <w:bookmarkStart w:id="61" w:name="reconstruccions"/>
-      <w:bookmarkEnd w:id="61"/>
+      <w:bookmarkStart w:id="60" w:name="reconstruccions"/>
+      <w:bookmarkEnd w:id="60"/>
       <w:r>
         <w:rPr>
           <w:lang w:val="ca-ES"/>
         </w:rPr>
         <w:t>econstruccions</w:t>
       </w:r>
-      <w:bookmarkEnd w:id="60"/>
+      <w:bookmarkEnd w:id="59"/>
     </w:p>
     <w:p>
       <w:pPr>
@@ -20505,7 +20471,7 @@
         </w:rPr>
         <w:br w:type="page"/>
       </w:r>
-      <w:bookmarkStart w:id="62" w:name="_Toc263771964"/>
+      <w:bookmarkStart w:id="61" w:name="_Toc286139130"/>
       <w:r>
         <w:rPr>
           <w:lang w:val="ca-ES"/>
@@ -20513,15 +20479,15 @@
         <w:lastRenderedPageBreak/>
         <w:t>F</w:t>
       </w:r>
-      <w:bookmarkStart w:id="63" w:name="flip-vertical"/>
-      <w:bookmarkEnd w:id="63"/>
+      <w:bookmarkStart w:id="62" w:name="flip-vertical"/>
+      <w:bookmarkEnd w:id="62"/>
       <w:r>
         <w:rPr>
           <w:lang w:val="ca-ES"/>
         </w:rPr>
         <w:t>lip vertical</w:t>
       </w:r>
-      <w:bookmarkEnd w:id="62"/>
+      <w:bookmarkEnd w:id="61"/>
     </w:p>
     <w:p>
       <w:pPr>
@@ -20847,7 +20813,7 @@
         </w:rPr>
         <w:br w:type="page"/>
       </w:r>
-      <w:bookmarkStart w:id="64" w:name="_Toc263771965"/>
+      <w:bookmarkStart w:id="63" w:name="_Toc286139131"/>
       <w:r>
         <w:rPr>
           <w:lang w:val="ca-ES"/>
@@ -20855,15 +20821,15 @@
         <w:lastRenderedPageBreak/>
         <w:t>F</w:t>
       </w:r>
-      <w:bookmarkStart w:id="65" w:name="flip-horitzontal"/>
-      <w:bookmarkEnd w:id="65"/>
+      <w:bookmarkStart w:id="64" w:name="flip-horitzontal"/>
+      <w:bookmarkEnd w:id="64"/>
       <w:r>
         <w:rPr>
           <w:lang w:val="ca-ES"/>
         </w:rPr>
         <w:t>lip horitzontal</w:t>
       </w:r>
-      <w:bookmarkEnd w:id="64"/>
+      <w:bookmarkEnd w:id="63"/>
     </w:p>
     <w:p>
       <w:pPr>
@@ -21191,7 +21157,7 @@
         </w:rPr>
         <w:br w:type="page"/>
       </w:r>
-      <w:bookmarkStart w:id="66" w:name="_Toc263771966"/>
+      <w:bookmarkStart w:id="65" w:name="_Toc286139132"/>
       <w:r>
         <w:rPr>
           <w:lang w:val="ca-ES"/>
@@ -21199,15 +21165,15 @@
         <w:lastRenderedPageBreak/>
         <w:t>R</w:t>
       </w:r>
-      <w:bookmarkStart w:id="67" w:name="rotació-en-sentit-horari"/>
-      <w:bookmarkEnd w:id="67"/>
+      <w:bookmarkStart w:id="66" w:name="rotació-en-sentit-horari"/>
+      <w:bookmarkEnd w:id="66"/>
       <w:r>
         <w:rPr>
           <w:lang w:val="ca-ES"/>
         </w:rPr>
         <w:t>otació en sentit horari</w:t>
       </w:r>
-      <w:bookmarkEnd w:id="66"/>
+      <w:bookmarkEnd w:id="65"/>
     </w:p>
     <w:p>
       <w:pPr>
@@ -21622,7 +21588,7 @@
         </w:rPr>
         <w:br w:type="page"/>
       </w:r>
-      <w:bookmarkStart w:id="68" w:name="_Toc263771967"/>
+      <w:bookmarkStart w:id="67" w:name="_Toc286139133"/>
       <w:r>
         <w:rPr>
           <w:lang w:val="ca-ES"/>
@@ -21630,15 +21596,15 @@
         <w:lastRenderedPageBreak/>
         <w:t>R</w:t>
       </w:r>
-      <w:bookmarkStart w:id="69" w:name="rotació-en-sentit-antihorari"/>
-      <w:bookmarkEnd w:id="69"/>
+      <w:bookmarkStart w:id="68" w:name="rotació-en-sentit-antihorari"/>
+      <w:bookmarkEnd w:id="68"/>
       <w:r>
         <w:rPr>
           <w:lang w:val="ca-ES"/>
         </w:rPr>
         <w:t>otació en sentit antihorari</w:t>
       </w:r>
-      <w:bookmarkEnd w:id="68"/>
+      <w:bookmarkEnd w:id="67"/>
     </w:p>
     <w:p>
       <w:pPr>
@@ -22051,7 +22017,7 @@
         </w:rPr>
         <w:br w:type="page"/>
       </w:r>
-      <w:bookmarkStart w:id="70" w:name="_Toc263771968"/>
+      <w:bookmarkStart w:id="69" w:name="_Toc286139134"/>
       <w:r>
         <w:rPr>
           <w:lang w:val="ca-ES"/>
@@ -22059,15 +22025,15 @@
         <w:lastRenderedPageBreak/>
         <w:t>R</w:t>
       </w:r>
-      <w:bookmarkStart w:id="71" w:name="rotació-d'un-volum"/>
-      <w:bookmarkEnd w:id="71"/>
+      <w:bookmarkStart w:id="70" w:name="rotació-d'un-volum"/>
+      <w:bookmarkEnd w:id="70"/>
       <w:r>
         <w:rPr>
           <w:lang w:val="ca-ES"/>
         </w:rPr>
         <w:t>otació 3D</w:t>
       </w:r>
-      <w:bookmarkEnd w:id="70"/>
+      <w:bookmarkEnd w:id="69"/>
     </w:p>
     <w:p>
       <w:pPr>
@@ -22520,7 +22486,7 @@
         </w:rPr>
         <w:br w:type="page"/>
       </w:r>
-      <w:bookmarkStart w:id="72" w:name="_Toc263771969"/>
+      <w:bookmarkStart w:id="71" w:name="_Toc286139135"/>
       <w:r>
         <w:rPr>
           <w:lang w:val="ca-ES"/>
@@ -22528,15 +22494,15 @@
         <w:lastRenderedPageBreak/>
         <w:t>R</w:t>
       </w:r>
-      <w:bookmarkStart w:id="73" w:name="reestablir-un-visor"/>
-      <w:bookmarkEnd w:id="73"/>
+      <w:bookmarkStart w:id="72" w:name="reestablir-un-visor"/>
+      <w:bookmarkEnd w:id="72"/>
       <w:r>
         <w:rPr>
           <w:lang w:val="ca-ES"/>
         </w:rPr>
         <w:t>establir un visor (reset)</w:t>
       </w:r>
-      <w:bookmarkEnd w:id="72"/>
+      <w:bookmarkEnd w:id="71"/>
     </w:p>
     <w:p>
       <w:pPr>
@@ -22901,7 +22867,7 @@
         </w:rPr>
         <w:br w:type="page"/>
       </w:r>
-      <w:bookmarkStart w:id="74" w:name="_Toc263771970"/>
+      <w:bookmarkStart w:id="73" w:name="_Toc286139136"/>
       <w:r>
         <w:rPr>
           <w:lang w:val="ca-ES"/>
@@ -22909,15 +22875,15 @@
         <w:lastRenderedPageBreak/>
         <w:t>I</w:t>
       </w:r>
-      <w:bookmarkStart w:id="75" w:name="invertir"/>
-      <w:bookmarkEnd w:id="75"/>
+      <w:bookmarkStart w:id="74" w:name="invertir"/>
+      <w:bookmarkEnd w:id="74"/>
       <w:r>
         <w:rPr>
           <w:lang w:val="ca-ES"/>
         </w:rPr>
         <w:t>nvertir escala de grisos</w:t>
       </w:r>
-      <w:bookmarkEnd w:id="74"/>
+      <w:bookmarkEnd w:id="73"/>
     </w:p>
     <w:p>
       <w:pPr>
@@ -23280,7 +23246,7 @@
         </w:rPr>
         <w:br w:type="page"/>
       </w:r>
-      <w:bookmarkStart w:id="76" w:name="_Toc263771971"/>
+      <w:bookmarkStart w:id="75" w:name="_Toc286139137"/>
       <w:r>
         <w:rPr>
           <w:lang w:val="ca-ES"/>
@@ -23288,15 +23254,15 @@
         <w:lastRenderedPageBreak/>
         <w:t>C</w:t>
       </w:r>
-      <w:bookmarkStart w:id="77" w:name="captura-de-pantalla"/>
-      <w:bookmarkEnd w:id="77"/>
+      <w:bookmarkStart w:id="76" w:name="captura-de-pantalla"/>
+      <w:bookmarkEnd w:id="76"/>
       <w:r>
         <w:rPr>
           <w:lang w:val="ca-ES"/>
         </w:rPr>
         <w:t>aptura de pantalla</w:t>
       </w:r>
-      <w:bookmarkEnd w:id="76"/>
+      <w:bookmarkEnd w:id="75"/>
     </w:p>
     <w:p>
       <w:pPr>
@@ -23851,7 +23817,7 @@
         </w:rPr>
         <w:br w:type="page"/>
       </w:r>
-      <w:bookmarkStart w:id="78" w:name="_Toc263771972"/>
+      <w:bookmarkStart w:id="77" w:name="_Toc286139138"/>
       <w:r>
         <w:rPr>
           <w:lang w:val="ca-ES"/>
@@ -23859,15 +23825,15 @@
         <w:lastRenderedPageBreak/>
         <w:t>C</w:t>
       </w:r>
-      <w:bookmarkStart w:id="79" w:name="crear-una-imatge"/>
-      <w:bookmarkEnd w:id="79"/>
+      <w:bookmarkStart w:id="78" w:name="crear-una-imatge"/>
+      <w:bookmarkEnd w:id="78"/>
       <w:r>
         <w:rPr>
           <w:lang w:val="ca-ES"/>
         </w:rPr>
         <w:t>rear i guardar una nova sèrie (Secondary Capture)</w:t>
       </w:r>
-      <w:bookmarkEnd w:id="78"/>
+      <w:bookmarkEnd w:id="77"/>
     </w:p>
     <w:p>
       <w:pPr>
@@ -24853,7 +24819,7 @@
         </w:rPr>
         <w:br w:type="page"/>
       </w:r>
-      <w:bookmarkStart w:id="80" w:name="_Toc263771973"/>
+      <w:bookmarkStart w:id="79" w:name="_Toc286139139"/>
       <w:r>
         <w:rPr>
           <w:lang w:val="ca-ES"/>
@@ -24861,15 +24827,15 @@
         <w:lastRenderedPageBreak/>
         <w:t>T</w:t>
       </w:r>
-      <w:bookmarkStart w:id="81" w:name="thick-slab"/>
-      <w:bookmarkEnd w:id="81"/>
+      <w:bookmarkStart w:id="80" w:name="thick-slab"/>
+      <w:bookmarkEnd w:id="80"/>
       <w:r>
         <w:rPr>
           <w:lang w:val="ca-ES"/>
         </w:rPr>
         <w:t>hick Slab</w:t>
       </w:r>
-      <w:bookmarkEnd w:id="80"/>
+      <w:bookmarkEnd w:id="79"/>
     </w:p>
     <w:p>
       <w:pPr>
@@ -25307,7 +25273,7 @@
         </w:rPr>
         <w:br w:type="page"/>
       </w:r>
-      <w:bookmarkStart w:id="82" w:name="_Toc263771974"/>
+      <w:bookmarkStart w:id="81" w:name="_Toc286139140"/>
       <w:r>
         <w:rPr>
           <w:lang w:val="ca-ES"/>
@@ -25315,15 +25281,15 @@
         <w:lastRenderedPageBreak/>
         <w:t>R</w:t>
       </w:r>
-      <w:bookmarkStart w:id="83" w:name="reference-lines"/>
-      <w:bookmarkEnd w:id="83"/>
+      <w:bookmarkStart w:id="82" w:name="reference-lines"/>
+      <w:bookmarkEnd w:id="82"/>
       <w:r>
         <w:rPr>
           <w:lang w:val="ca-ES"/>
         </w:rPr>
         <w:t>eference Lines</w:t>
       </w:r>
-      <w:bookmarkEnd w:id="82"/>
+      <w:bookmarkEnd w:id="81"/>
     </w:p>
     <w:p>
       <w:pPr>
@@ -25775,7 +25741,7 @@
         </w:rPr>
         <w:br w:type="page"/>
       </w:r>
-      <w:bookmarkStart w:id="84" w:name="_Toc263771975"/>
+      <w:bookmarkStart w:id="83" w:name="_Toc286139141"/>
       <w:r>
         <w:rPr>
           <w:lang w:val="ca-ES"/>
@@ -25783,15 +25749,15 @@
         <w:lastRenderedPageBreak/>
         <w:t>C</w:t>
       </w:r>
-      <w:bookmarkStart w:id="85" w:name="cursor-3d"/>
-      <w:bookmarkEnd w:id="85"/>
+      <w:bookmarkStart w:id="84" w:name="cursor-3d"/>
+      <w:bookmarkEnd w:id="84"/>
       <w:r>
         <w:rPr>
           <w:lang w:val="ca-ES"/>
         </w:rPr>
         <w:t>ursor 3D</w:t>
       </w:r>
-      <w:bookmarkEnd w:id="84"/>
+      <w:bookmarkEnd w:id="83"/>
     </w:p>
     <w:p>
       <w:pPr>
@@ -26192,7 +26158,7 @@
         </w:rPr>
         <w:br w:type="page"/>
       </w:r>
-      <w:bookmarkStart w:id="86" w:name="_Toc263771976"/>
+      <w:bookmarkStart w:id="85" w:name="_Toc286139142"/>
       <w:r>
         <w:rPr>
           <w:lang w:val="ca-ES"/>
@@ -26200,15 +26166,15 @@
         <w:lastRenderedPageBreak/>
         <w:t>V</w:t>
       </w:r>
-      <w:bookmarkStart w:id="87" w:name="video"/>
-      <w:bookmarkEnd w:id="87"/>
+      <w:bookmarkStart w:id="86" w:name="video"/>
+      <w:bookmarkEnd w:id="86"/>
       <w:r>
         <w:rPr>
           <w:lang w:val="ca-ES"/>
         </w:rPr>
         <w:t>ídeo</w:t>
       </w:r>
-      <w:bookmarkEnd w:id="86"/>
+      <w:bookmarkEnd w:id="85"/>
     </w:p>
     <w:p>
       <w:pPr>
@@ -26721,7 +26687,7 @@
         </w:rPr>
         <w:br w:type="page"/>
       </w:r>
-      <w:bookmarkStart w:id="88" w:name="_Toc263771977"/>
+      <w:bookmarkStart w:id="87" w:name="_Toc286139143"/>
       <w:r>
         <w:rPr>
           <w:lang w:val="ca-ES"/>
@@ -26729,15 +26695,15 @@
         <w:lastRenderedPageBreak/>
         <w:t>C</w:t>
       </w:r>
-      <w:bookmarkStart w:id="89" w:name="canvi-de-finestres-definides"/>
-      <w:bookmarkEnd w:id="89"/>
+      <w:bookmarkStart w:id="88" w:name="canvi-de-finestres-definides"/>
+      <w:bookmarkEnd w:id="88"/>
       <w:r>
         <w:rPr>
           <w:lang w:val="ca-ES"/>
         </w:rPr>
         <w:t>anvi de finestres definides</w:t>
       </w:r>
-      <w:bookmarkEnd w:id="88"/>
+      <w:bookmarkEnd w:id="87"/>
     </w:p>
     <w:p>
       <w:pPr>
@@ -27326,7 +27292,6 @@
         </w:rPr>
         <w:t xml:space="preserve">  totes les versions</w:t>
       </w:r>
-      <w:bookmarkStart w:id="90" w:name="_Toc263771978"/>
       <w:r>
         <w:rPr>
           <w:lang w:val="ca-ES"/>
@@ -27341,6 +27306,7 @@
           <w:lang w:val="ca-ES"/>
         </w:rPr>
       </w:pPr>
+      <w:bookmarkStart w:id="89" w:name="_Toc286139144"/>
       <w:r>
         <w:rPr>
           <w:lang w:val="ca-ES"/>
@@ -27348,15 +27314,15 @@
         <w:lastRenderedPageBreak/>
         <w:t>A</w:t>
       </w:r>
-      <w:bookmarkStart w:id="91" w:name="amagar-informació-del-pacient"/>
-      <w:bookmarkEnd w:id="91"/>
+      <w:bookmarkStart w:id="90" w:name="amagar-informació-del-pacient"/>
+      <w:bookmarkEnd w:id="90"/>
       <w:r>
         <w:rPr>
           <w:lang w:val="ca-ES"/>
         </w:rPr>
         <w:t>magar informació del pacient</w:t>
       </w:r>
-      <w:bookmarkEnd w:id="90"/>
+      <w:bookmarkEnd w:id="89"/>
     </w:p>
     <w:p>
       <w:pPr>
@@ -27726,7 +27692,7 @@
         </w:rPr>
         <w:br w:type="page"/>
       </w:r>
-      <w:bookmarkStart w:id="92" w:name="_Toc263771979"/>
+      <w:bookmarkStart w:id="91" w:name="_Toc286139145"/>
       <w:r>
         <w:rPr>
           <w:lang w:val="ca-ES"/>
@@ -27734,15 +27700,15 @@
         <w:lastRenderedPageBreak/>
         <w:t>I</w:t>
       </w:r>
-      <w:bookmarkStart w:id="93" w:name="informació-vòxel"/>
-      <w:bookmarkEnd w:id="93"/>
+      <w:bookmarkStart w:id="92" w:name="informació-vòxel"/>
+      <w:bookmarkEnd w:id="92"/>
       <w:r>
         <w:rPr>
           <w:lang w:val="ca-ES"/>
         </w:rPr>
         <w:t>nformació vòxel</w:t>
       </w:r>
-      <w:bookmarkEnd w:id="92"/>
+      <w:bookmarkEnd w:id="91"/>
     </w:p>
     <w:p>
       <w:pPr>
@@ -28121,7 +28087,7 @@
         </w:rPr>
         <w:br w:type="page"/>
       </w:r>
-      <w:bookmarkStart w:id="94" w:name="_Toc263771980"/>
+      <w:bookmarkStart w:id="93" w:name="_Toc286139146"/>
       <w:r>
         <w:rPr>
           <w:lang w:val="ca-ES"/>
@@ -28129,15 +28095,15 @@
         <w:lastRenderedPageBreak/>
         <w:t>S</w:t>
       </w:r>
-      <w:bookmarkStart w:id="95" w:name="sincronització"/>
-      <w:bookmarkEnd w:id="95"/>
+      <w:bookmarkStart w:id="94" w:name="sincronització"/>
+      <w:bookmarkEnd w:id="94"/>
       <w:r>
         <w:rPr>
           <w:lang w:val="ca-ES"/>
         </w:rPr>
         <w:t>incronització</w:t>
       </w:r>
-      <w:bookmarkEnd w:id="94"/>
+      <w:bookmarkEnd w:id="93"/>
     </w:p>
     <w:p>
       <w:pPr>
@@ -28419,7 +28385,7 @@
         </w:rPr>
         <w:br w:type="page"/>
       </w:r>
-      <w:bookmarkStart w:id="96" w:name="_Toc263771981"/>
+      <w:bookmarkStart w:id="95" w:name="_Toc286139147"/>
       <w:r>
         <w:rPr>
           <w:lang w:val="ca-ES"/>
@@ -28427,15 +28393,15 @@
         <w:lastRenderedPageBreak/>
         <w:t>I</w:t>
       </w:r>
-      <w:bookmarkStart w:id="97" w:name="informació-dicom"/>
-      <w:bookmarkEnd w:id="97"/>
+      <w:bookmarkStart w:id="96" w:name="informació-dicom"/>
+      <w:bookmarkEnd w:id="96"/>
       <w:r>
         <w:rPr>
           <w:lang w:val="ca-ES"/>
         </w:rPr>
         <w:t>nformació DICOM</w:t>
       </w:r>
-      <w:bookmarkEnd w:id="96"/>
+      <w:bookmarkEnd w:id="95"/>
     </w:p>
     <w:p>
       <w:pPr>
@@ -28851,7 +28817,7 @@
         </w:rPr>
         <w:br w:type="page"/>
       </w:r>
-      <w:bookmarkStart w:id="98" w:name="_Toc263771982"/>
+      <w:bookmarkStart w:id="97" w:name="_Toc286139148"/>
       <w:r>
         <w:rPr>
           <w:lang w:val="ca-ES"/>
@@ -28859,15 +28825,15 @@
         <w:lastRenderedPageBreak/>
         <w:t>P</w:t>
       </w:r>
-      <w:bookmarkStart w:id="99" w:name="plans-de-tall"/>
-      <w:bookmarkEnd w:id="99"/>
+      <w:bookmarkStart w:id="98" w:name="plans-de-tall"/>
+      <w:bookmarkEnd w:id="98"/>
       <w:r>
         <w:rPr>
           <w:lang w:val="ca-ES"/>
         </w:rPr>
         <w:t>lans de tall</w:t>
       </w:r>
-      <w:bookmarkEnd w:id="98"/>
+      <w:bookmarkEnd w:id="97"/>
     </w:p>
     <w:p>
       <w:pPr>
@@ -29624,14 +29590,14 @@
           <w:lang w:val="es-ES"/>
         </w:rPr>
       </w:pPr>
-      <w:bookmarkStart w:id="100" w:name="_Toc263771983"/>
+      <w:bookmarkStart w:id="99" w:name="_Toc286139149"/>
       <w:r>
         <w:rPr>
           <w:lang w:val="es-ES"/>
         </w:rPr>
         <w:t>Exemple:</w:t>
       </w:r>
-      <w:bookmarkEnd w:id="100"/>
+      <w:bookmarkEnd w:id="99"/>
     </w:p>
     <w:p>
       <w:pPr>
@@ -29791,7 +29757,7 @@
         </w:rPr>
         <w:br w:type="page"/>
       </w:r>
-      <w:bookmarkStart w:id="101" w:name="_Toc263771984"/>
+      <w:bookmarkStart w:id="100" w:name="_Toc286139150"/>
       <w:r>
         <w:rPr>
           <w:lang w:val="ca-ES"/>
@@ -29799,15 +29765,15 @@
         <w:lastRenderedPageBreak/>
         <w:t>I</w:t>
       </w:r>
-      <w:bookmarkStart w:id="102" w:name="impressió"/>
-      <w:bookmarkEnd w:id="102"/>
+      <w:bookmarkStart w:id="101" w:name="impressió"/>
+      <w:bookmarkEnd w:id="101"/>
       <w:r>
         <w:rPr>
           <w:lang w:val="ca-ES"/>
         </w:rPr>
         <w:t>mpressió</w:t>
       </w:r>
-      <w:bookmarkEnd w:id="101"/>
+      <w:bookmarkEnd w:id="100"/>
     </w:p>
     <w:p>
       <w:pPr>
@@ -30197,7 +30163,7 @@
         </w:rPr>
         <w:br w:type="page"/>
       </w:r>
-      <w:bookmarkStart w:id="103" w:name="_Toc263771985"/>
+      <w:bookmarkStart w:id="102" w:name="_Toc286139151"/>
       <w:r>
         <w:rPr>
           <w:lang w:val="ca-ES"/>
@@ -30205,15 +30171,15 @@
         <w:lastRenderedPageBreak/>
         <w:t>A</w:t>
       </w:r>
-      <w:bookmarkStart w:id="104" w:name="configuració-dicomprint"/>
-      <w:bookmarkEnd w:id="104"/>
+      <w:bookmarkStart w:id="103" w:name="configuració-dicomprint"/>
+      <w:bookmarkEnd w:id="103"/>
       <w:r>
         <w:rPr>
           <w:lang w:val="ca-ES"/>
         </w:rPr>
         <w:t>fegir impressora</w:t>
       </w:r>
-      <w:bookmarkEnd w:id="103"/>
+      <w:bookmarkEnd w:id="102"/>
     </w:p>
     <w:p>
       <w:pPr>
@@ -30919,7 +30885,7 @@
         </w:rPr>
         <w:br w:type="page"/>
       </w:r>
-      <w:bookmarkStart w:id="105" w:name="_Toc263771986"/>
+      <w:bookmarkStart w:id="104" w:name="_Toc286139152"/>
       <w:r>
         <w:rPr>
           <w:lang w:val="ca-ES"/>
@@ -30927,15 +30893,15 @@
         <w:lastRenderedPageBreak/>
         <w:t>B</w:t>
       </w:r>
-      <w:bookmarkStart w:id="106" w:name="buscar-un-pacient-al-pacs"/>
-      <w:bookmarkEnd w:id="106"/>
+      <w:bookmarkStart w:id="105" w:name="buscar-un-pacient-al-pacs"/>
+      <w:bookmarkEnd w:id="105"/>
       <w:r>
         <w:rPr>
           <w:lang w:val="ca-ES"/>
         </w:rPr>
         <w:t>uscar estudis d'un pacient</w:t>
       </w:r>
-      <w:bookmarkEnd w:id="105"/>
+      <w:bookmarkEnd w:id="104"/>
     </w:p>
     <w:p>
       <w:pPr>
@@ -31209,9 +31175,9 @@
           <w:lang w:val="ca-ES"/>
         </w:rPr>
       </w:pPr>
-      <w:bookmarkStart w:id="107" w:name="_Base_de_dades"/>
-      <w:bookmarkStart w:id="108" w:name="_Toc263771987"/>
-      <w:bookmarkEnd w:id="107"/>
+      <w:bookmarkStart w:id="106" w:name="_Base_de_dades"/>
+      <w:bookmarkStart w:id="107" w:name="_Toc286139153"/>
+      <w:bookmarkEnd w:id="106"/>
       <w:r>
         <w:rPr>
           <w:lang w:val="ca-ES"/>
@@ -31219,15 +31185,15 @@
         <w:lastRenderedPageBreak/>
         <w:t>B</w:t>
       </w:r>
-      <w:bookmarkStart w:id="109" w:name="cerca-a-la-base-de-dades-local"/>
-      <w:bookmarkEnd w:id="109"/>
+      <w:bookmarkStart w:id="108" w:name="cerca-a-la-base-de-dades-local"/>
+      <w:bookmarkEnd w:id="108"/>
       <w:r>
         <w:rPr>
           <w:lang w:val="ca-ES"/>
         </w:rPr>
         <w:t>ase de dades local</w:t>
       </w:r>
-      <w:bookmarkEnd w:id="108"/>
+      <w:bookmarkEnd w:id="107"/>
     </w:p>
     <w:p>
       <w:pPr>
@@ -32032,7 +31998,7 @@
         </w:rPr>
         <w:br w:type="page"/>
       </w:r>
-      <w:bookmarkStart w:id="110" w:name="_Toc263771988"/>
+      <w:bookmarkStart w:id="109" w:name="_Toc286139154"/>
       <w:r>
         <w:rPr>
           <w:lang w:val="ca-ES"/>
@@ -32040,15 +32006,15 @@
         <w:lastRenderedPageBreak/>
         <w:t>C</w:t>
       </w:r>
-      <w:bookmarkStart w:id="111" w:name="cerca-a-una-pacs"/>
-      <w:bookmarkEnd w:id="111"/>
+      <w:bookmarkStart w:id="110" w:name="cerca-a-una-pacs"/>
+      <w:bookmarkEnd w:id="110"/>
       <w:r>
         <w:rPr>
           <w:lang w:val="ca-ES"/>
         </w:rPr>
         <w:t>erca a un PACS</w:t>
       </w:r>
-      <w:bookmarkEnd w:id="110"/>
+      <w:bookmarkEnd w:id="109"/>
     </w:p>
     <w:p>
       <w:pPr>
@@ -32166,14 +32132,6 @@
         </w:rPr>
         <w:t>I apareix un diàleg com el que es mostra a continuació:</w:t>
       </w:r>
-    </w:p>
-    <w:p>
-      <w:pPr>
-        <w:rPr>
-          <w:rFonts w:eastAsia="Times New Roman"/>
-          <w:lang w:val="ca-ES"/>
-        </w:rPr>
-      </w:pPr>
     </w:p>
     <w:p>
       <w:pPr>
@@ -32272,37 +32230,22 @@
           <w:rFonts w:eastAsia="Times New Roman"/>
           <w:lang w:val="ca-ES"/>
         </w:rPr>
-        <w:t xml:space="preserve">Des de la pestanya Servidor PACS, es poden buscar els estudis de pacients que hi </w:t>
-      </w:r>
+        <w:t>Des de la pestanya Servidor PACS, es poden buscar els estudis de pacients que hi hagi guardats a la llista de PACS configurats.</w:t>
+      </w:r>
+    </w:p>
+    <w:p>
+      <w:pPr>
+        <w:rPr>
+          <w:rFonts w:eastAsia="Times New Roman"/>
+          <w:lang w:val="ca-ES"/>
+        </w:rPr>
+      </w:pPr>
       <w:r>
         <w:rPr>
           <w:rFonts w:eastAsia="Times New Roman"/>
           <w:lang w:val="ca-ES"/>
         </w:rPr>
         <w:lastRenderedPageBreak/>
-        <w:t>hagi guardats a la llista de PACS configurats.</w:t>
-      </w:r>
-    </w:p>
-    <w:p>
-      <w:pPr>
-        <w:rPr>
-          <w:rFonts w:eastAsia="Times New Roman"/>
-          <w:lang w:val="ca-ES"/>
-        </w:rPr>
-      </w:pPr>
-    </w:p>
-    <w:p>
-      <w:pPr>
-        <w:rPr>
-          <w:rFonts w:eastAsia="Times New Roman"/>
-          <w:lang w:val="ca-ES"/>
-        </w:rPr>
-      </w:pPr>
-      <w:r>
-        <w:rPr>
-          <w:rFonts w:eastAsia="Times New Roman"/>
-          <w:lang w:val="ca-ES"/>
-        </w:rPr>
         <w:t xml:space="preserve">Per configurar nous PACS, veure apartat </w:t>
       </w:r>
       <w:hyperlink w:anchor="pacs" w:history="1">
@@ -32313,7 +32256,22 @@
             <w:u w:val="single"/>
             <w:lang w:val="ca-ES"/>
           </w:rPr>
-          <w:t>PACS.</w:t>
+          <w:t>P</w:t>
+        </w:r>
+        <w:r>
+          <w:rPr>
+            <w:rStyle w:val="LinkCar"/>
+          </w:rPr>
+          <w:t>AC</w:t>
+        </w:r>
+        <w:r>
+          <w:rPr>
+            <w:rFonts w:eastAsia="Times New Roman"/>
+            <w:color w:val="0000FF"/>
+            <w:u w:val="single"/>
+            <w:lang w:val="ca-ES"/>
+          </w:rPr>
+          <w:t>S.</w:t>
         </w:r>
       </w:hyperlink>
     </w:p>
@@ -32576,30 +32534,6 @@
           <w:lang w:val="ca-ES"/>
         </w:rPr>
       </w:pPr>
-    </w:p>
-    <w:p>
-      <w:pPr>
-        <w:rPr>
-          <w:rFonts w:eastAsia="Times New Roman"/>
-          <w:lang w:val="ca-ES"/>
-        </w:rPr>
-      </w:pPr>
-    </w:p>
-    <w:p>
-      <w:pPr>
-        <w:rPr>
-          <w:rFonts w:eastAsia="Times New Roman"/>
-          <w:lang w:val="ca-ES"/>
-        </w:rPr>
-      </w:pPr>
-    </w:p>
-    <w:p>
-      <w:pPr>
-        <w:rPr>
-          <w:rFonts w:eastAsia="Times New Roman"/>
-          <w:lang w:val="ca-ES"/>
-        </w:rPr>
-      </w:pPr>
       <w:r>
         <w:rPr>
           <w:rFonts w:eastAsia="Times New Roman"/>
@@ -33267,7 +33201,231 @@
           <w:rFonts w:eastAsia="Times New Roman"/>
           <w:lang w:val="ca-ES"/>
         </w:rPr>
-        <w:t>.</w:t>
+        <w:t xml:space="preserve"> (Veure següent apartat </w:t>
+      </w:r>
+      <w:hyperlink w:anchor="_Llista_de_peticions" w:history="1">
+        <w:r>
+          <w:rPr>
+            <w:rStyle w:val="LinkCar"/>
+          </w:rPr>
+          <w:t>Llista de peticions</w:t>
+        </w:r>
+      </w:hyperlink>
+      <w:r>
+        <w:rPr>
+          <w:rFonts w:eastAsia="Times New Roman"/>
+          <w:lang w:val="ca-ES"/>
+        </w:rPr>
+        <w:t>).</w:t>
+      </w:r>
+    </w:p>
+    <w:p>
+      <w:pPr>
+        <w:widowControl/>
+        <w:suppressAutoHyphens w:val="0"/>
+        <w:spacing w:before="0" w:after="0"/>
+        <w:ind w:left="0" w:right="0"/>
+        <w:rPr>
+          <w:rFonts w:eastAsia="Times New Roman"/>
+          <w:lang w:val="ca-ES"/>
+        </w:rPr>
+      </w:pPr>
+      <w:r>
+        <w:rPr>
+          <w:rFonts w:eastAsia="Times New Roman"/>
+          <w:lang w:val="ca-ES"/>
+        </w:rPr>
+        <w:br w:type="page"/>
+      </w:r>
+    </w:p>
+    <w:p>
+      <w:pPr>
+        <w:pStyle w:val="Ttulo1"/>
+        <w:rPr>
+          <w:lang w:val="ca-ES"/>
+        </w:rPr>
+      </w:pPr>
+      <w:bookmarkStart w:id="111" w:name="_Llista_de_peticions"/>
+      <w:bookmarkStart w:id="112" w:name="_Toc286139155"/>
+      <w:bookmarkEnd w:id="111"/>
+      <w:r>
+        <w:rPr>
+          <w:lang w:val="ca-ES"/>
+        </w:rPr>
+        <w:lastRenderedPageBreak/>
+        <w:t>Llista de peticions</w:t>
+      </w:r>
+      <w:bookmarkEnd w:id="112"/>
+    </w:p>
+    <w:p>
+      <w:pPr>
+        <w:rPr>
+          <w:rFonts w:eastAsia="Times New Roman"/>
+          <w:lang w:val="ca-ES"/>
+        </w:rPr>
+      </w:pPr>
+      <w:r>
+        <w:rPr>
+          <w:rFonts w:eastAsia="Times New Roman"/>
+          <w:lang w:val="ca-ES"/>
+        </w:rPr>
+        <w:t xml:space="preserve">Tots els estudis que s’estan descarregant, els pendents de descarregar i els descarregats es poden consultar a la llista de peticions, prement la icona </w:t>
+      </w:r>
+      <w:r>
+        <w:rPr>
+          <w:rFonts w:eastAsia="Times New Roman"/>
+          <w:noProof/>
+          <w:lang w:val="es-ES"/>
+        </w:rPr>
+        <w:drawing>
+          <wp:inline distT="0" distB="0" distL="0" distR="0">
+            <wp:extent cx="257175" cy="238125"/>
+            <wp:effectExtent l="19050" t="0" r="9525" b="0"/>
+            <wp:docPr id="49" name="Imagen 154"/>
+            <wp:cNvGraphicFramePr>
+              <a:graphicFrameLocks xmlns:a="http://schemas.openxmlformats.org/drawingml/2006/main" noChangeAspect="1"/>
+            </wp:cNvGraphicFramePr>
+            <a:graphic xmlns:a="http://schemas.openxmlformats.org/drawingml/2006/main">
+              <a:graphicData uri="http://schemas.openxmlformats.org/drawingml/2006/picture">
+                <pic:pic xmlns:pic="http://schemas.openxmlformats.org/drawingml/2006/picture">
+                  <pic:nvPicPr>
+                    <pic:cNvPr id="0" name="Picture 154"/>
+                    <pic:cNvPicPr>
+                      <a:picLocks noChangeAspect="1" noChangeArrowheads="1"/>
+                    </pic:cNvPicPr>
+                  </pic:nvPicPr>
+                  <pic:blipFill>
+                    <a:blip r:embed="rId143" cstate="print"/>
+                    <a:srcRect/>
+                    <a:stretch>
+                      <a:fillRect/>
+                    </a:stretch>
+                  </pic:blipFill>
+                  <pic:spPr bwMode="auto">
+                    <a:xfrm>
+                      <a:off x="0" y="0"/>
+                      <a:ext cx="257175" cy="238125"/>
+                    </a:xfrm>
+                    <a:prstGeom prst="rect">
+                      <a:avLst/>
+                    </a:prstGeom>
+                    <a:noFill/>
+                    <a:ln w="9525">
+                      <a:noFill/>
+                      <a:miter lim="800000"/>
+                      <a:headEnd/>
+                      <a:tailEnd/>
+                    </a:ln>
+                  </pic:spPr>
+                </pic:pic>
+              </a:graphicData>
+            </a:graphic>
+          </wp:inline>
+        </w:drawing>
+      </w:r>
+      <w:r>
+        <w:rPr>
+          <w:rFonts w:eastAsia="Times New Roman"/>
+          <w:lang w:val="ca-ES"/>
+        </w:rPr>
+        <w:t xml:space="preserve"> des de la pestanya de cerca a un PACS (Veure apartat anterior </w:t>
+      </w:r>
+      <w:hyperlink w:anchor="cerca-a-una-pacs" w:history="1">
+        <w:r>
+          <w:rPr>
+            <w:rStyle w:val="LinkCar"/>
+          </w:rPr>
+          <w:t>Cerca a un PACS</w:t>
+        </w:r>
+      </w:hyperlink>
+      <w:r>
+        <w:rPr>
+          <w:rFonts w:eastAsia="Times New Roman"/>
+          <w:lang w:val="ca-ES"/>
+        </w:rPr>
+        <w:t xml:space="preserve">) </w:t>
+      </w:r>
+    </w:p>
+    <w:p>
+      <w:pPr>
+        <w:rPr>
+          <w:rFonts w:eastAsia="Times New Roman"/>
+          <w:lang w:val="ca-ES"/>
+        </w:rPr>
+      </w:pPr>
+    </w:p>
+    <w:p>
+      <w:pPr>
+        <w:rPr>
+          <w:rFonts w:eastAsia="Times New Roman"/>
+          <w:lang w:val="ca-ES"/>
+        </w:rPr>
+      </w:pPr>
+      <w:r>
+        <w:rPr>
+          <w:rFonts w:eastAsia="Times New Roman"/>
+          <w:lang w:val="ca-ES"/>
+        </w:rPr>
+        <w:t>La finestra de llista de peticions ens mostra l’estat de cada estudi que s’ha seleccionat per descarregar.</w:t>
+      </w:r>
+    </w:p>
+    <w:p>
+      <w:pPr>
+        <w:rPr>
+          <w:rFonts w:eastAsia="Times New Roman"/>
+          <w:lang w:val="ca-ES"/>
+        </w:rPr>
+      </w:pPr>
+    </w:p>
+    <w:p>
+      <w:pPr>
+        <w:jc w:val="center"/>
+        <w:rPr>
+          <w:rFonts w:eastAsia="Times New Roman"/>
+          <w:lang w:val="ca-ES"/>
+        </w:rPr>
+      </w:pPr>
+      <w:r>
+        <w:rPr>
+          <w:rFonts w:eastAsia="Times New Roman"/>
+          <w:noProof/>
+          <w:lang w:val="es-ES"/>
+        </w:rPr>
+        <w:drawing>
+          <wp:inline distT="0" distB="0" distL="0" distR="0">
+            <wp:extent cx="3863837" cy="2024043"/>
+            <wp:effectExtent l="19050" t="0" r="3313" b="0"/>
+            <wp:docPr id="40" name="39 Imagen" descr="list.jpg"/>
+            <wp:cNvGraphicFramePr>
+              <a:graphicFrameLocks xmlns:a="http://schemas.openxmlformats.org/drawingml/2006/main" noChangeAspect="1"/>
+            </wp:cNvGraphicFramePr>
+            <a:graphic xmlns:a="http://schemas.openxmlformats.org/drawingml/2006/main">
+              <a:graphicData uri="http://schemas.openxmlformats.org/drawingml/2006/picture">
+                <pic:pic xmlns:pic="http://schemas.openxmlformats.org/drawingml/2006/picture">
+                  <pic:nvPicPr>
+                    <pic:cNvPr id="0" name="list.jpg"/>
+                    <pic:cNvPicPr/>
+                  </pic:nvPicPr>
+                  <pic:blipFill>
+                    <a:blip r:embed="rId144"/>
+                    <a:stretch>
+                      <a:fillRect/>
+                    </a:stretch>
+                  </pic:blipFill>
+                  <pic:spPr>
+                    <a:xfrm>
+                      <a:off x="0" y="0"/>
+                      <a:ext cx="3864664" cy="2024476"/>
+                    </a:xfrm>
+                    <a:prstGeom prst="rect">
+                      <a:avLst/>
+                    </a:prstGeom>
+                  </pic:spPr>
+                </pic:pic>
+              </a:graphicData>
+            </a:graphic>
+          </wp:inline>
+        </w:drawing>
       </w:r>
     </w:p>
     <w:p>
@@ -33281,12 +33439,375 @@
     </w:p>
     <w:p>
       <w:pPr>
+        <w:widowControl/>
+        <w:suppressAutoHyphens w:val="0"/>
+        <w:spacing w:before="0" w:after="0"/>
+        <w:ind w:left="0" w:right="0"/>
+        <w:rPr>
+          <w:lang w:val="ca-ES"/>
+        </w:rPr>
+      </w:pPr>
+      <w:r>
+        <w:rPr>
+          <w:lang w:val="ca-ES"/>
+        </w:rPr>
+        <w:t>Els diferents estats són:</w:t>
+      </w:r>
+    </w:p>
+    <w:p>
+      <w:pPr>
+        <w:widowControl/>
+        <w:suppressAutoHyphens w:val="0"/>
+        <w:spacing w:before="0" w:after="0"/>
+        <w:ind w:left="0" w:right="0"/>
+        <w:rPr>
+          <w:lang w:val="ca-ES"/>
+        </w:rPr>
+      </w:pPr>
+    </w:p>
+    <w:p>
+      <w:pPr>
+        <w:pStyle w:val="Prrafodelista"/>
+        <w:widowControl/>
+        <w:numPr>
+          <w:ilvl w:val="0"/>
+          <w:numId w:val="3"/>
+        </w:numPr>
+        <w:suppressAutoHyphens w:val="0"/>
+        <w:spacing w:before="0" w:after="0"/>
+        <w:ind w:right="0"/>
+        <w:rPr>
+          <w:lang w:val="ca-ES"/>
+        </w:rPr>
+      </w:pPr>
+      <w:r>
+        <w:rPr>
+          <w:b/>
+          <w:lang w:val="ca-ES"/>
+        </w:rPr>
+        <w:t>Descarregat</w:t>
+      </w:r>
+      <w:r>
+        <w:rPr>
+          <w:lang w:val="ca-ES"/>
+        </w:rPr>
+        <w:t>: L’estudi ja s’ha descarregat i es troba a la base de dades local, disponible per visualitzar.</w:t>
+      </w:r>
+    </w:p>
+    <w:p>
+      <w:pPr>
+        <w:widowControl/>
+        <w:suppressAutoHyphens w:val="0"/>
+        <w:spacing w:before="0" w:after="0"/>
+        <w:ind w:left="0" w:right="0"/>
+        <w:rPr>
+          <w:lang w:val="ca-ES"/>
+        </w:rPr>
+      </w:pPr>
+    </w:p>
+    <w:p>
+      <w:pPr>
+        <w:pStyle w:val="Prrafodelista"/>
+        <w:widowControl/>
+        <w:numPr>
+          <w:ilvl w:val="0"/>
+          <w:numId w:val="3"/>
+        </w:numPr>
+        <w:suppressAutoHyphens w:val="0"/>
+        <w:spacing w:before="0" w:after="0"/>
+        <w:ind w:right="0"/>
+        <w:rPr>
+          <w:lang w:val="ca-ES"/>
+        </w:rPr>
+      </w:pPr>
+      <w:r>
+        <w:rPr>
+          <w:b/>
+          <w:lang w:val="ca-ES"/>
+        </w:rPr>
+        <w:t>Descarregant</w:t>
+      </w:r>
+      <w:r>
+        <w:rPr>
+          <w:lang w:val="ca-ES"/>
+        </w:rPr>
+        <w:t>:</w:t>
+      </w:r>
+      <w:r>
+        <w:rPr>
+          <w:lang w:val="ca-ES"/>
+        </w:rPr>
+        <w:t xml:space="preserve"> S’està descarregant aquest l’estudi.</w:t>
+      </w:r>
+    </w:p>
+    <w:p>
+      <w:pPr>
+        <w:widowControl/>
+        <w:suppressAutoHyphens w:val="0"/>
+        <w:spacing w:before="0" w:after="0"/>
+        <w:ind w:left="0" w:right="0"/>
+        <w:rPr>
+          <w:lang w:val="ca-ES"/>
+        </w:rPr>
+      </w:pPr>
+    </w:p>
+    <w:p>
+      <w:pPr>
+        <w:pStyle w:val="Prrafodelista"/>
+        <w:widowControl/>
+        <w:numPr>
+          <w:ilvl w:val="0"/>
+          <w:numId w:val="3"/>
+        </w:numPr>
+        <w:suppressAutoHyphens w:val="0"/>
+        <w:spacing w:before="0" w:after="0"/>
+        <w:ind w:right="0"/>
+        <w:rPr>
+          <w:lang w:val="ca-ES"/>
+        </w:rPr>
+      </w:pPr>
+      <w:r>
+        <w:rPr>
+          <w:b/>
+          <w:lang w:val="ca-ES"/>
+        </w:rPr>
+        <w:t>Pendent</w:t>
+      </w:r>
+      <w:r>
+        <w:rPr>
+          <w:lang w:val="ca-ES"/>
+        </w:rPr>
+        <w:t>:</w:t>
+      </w:r>
+      <w:r>
+        <w:rPr>
+          <w:lang w:val="ca-ES"/>
+        </w:rPr>
+        <w:t xml:space="preserve"> Està en llista d’espera per descarregar (Només es pot descarregar més d’un estudi alhora).</w:t>
+      </w:r>
+    </w:p>
+    <w:p>
+      <w:pPr>
+        <w:widowControl/>
+        <w:suppressAutoHyphens w:val="0"/>
+        <w:spacing w:before="0" w:after="0"/>
+        <w:ind w:left="0" w:right="0"/>
+        <w:rPr>
+          <w:lang w:val="ca-ES"/>
+        </w:rPr>
+      </w:pPr>
+    </w:p>
+    <w:p>
+      <w:pPr>
+        <w:pStyle w:val="Prrafodelista"/>
+        <w:widowControl/>
+        <w:numPr>
+          <w:ilvl w:val="0"/>
+          <w:numId w:val="3"/>
+        </w:numPr>
+        <w:suppressAutoHyphens w:val="0"/>
+        <w:spacing w:before="0" w:after="0"/>
+        <w:ind w:right="0"/>
+        <w:rPr>
+          <w:lang w:val="ca-ES"/>
+        </w:rPr>
+      </w:pPr>
+      <w:r>
+        <w:rPr>
+          <w:b/>
+          <w:lang w:val="ca-ES"/>
+        </w:rPr>
+        <w:t>Error</w:t>
+      </w:r>
+      <w:r>
+        <w:rPr>
+          <w:lang w:val="ca-ES"/>
+        </w:rPr>
+        <w:t>: Hi ha hagut algun error durant la descàrrega de l’estudi. En aquest cas s’haurà de tornar a descarregar.</w:t>
+      </w:r>
+    </w:p>
+    <w:p>
+      <w:pPr>
+        <w:widowControl/>
+        <w:suppressAutoHyphens w:val="0"/>
+        <w:spacing w:before="0" w:after="0"/>
+        <w:ind w:left="0" w:right="0"/>
+        <w:rPr>
+          <w:lang w:val="ca-ES"/>
+        </w:rPr>
+      </w:pPr>
+    </w:p>
+    <w:p>
+      <w:pPr>
+        <w:widowControl/>
+        <w:suppressAutoHyphens w:val="0"/>
+        <w:spacing w:before="0" w:after="0"/>
+        <w:ind w:left="0" w:right="0"/>
+        <w:rPr>
+          <w:lang w:val="ca-ES"/>
+        </w:rPr>
+      </w:pPr>
+      <w:r>
+        <w:rPr>
+          <w:lang w:val="ca-ES"/>
+        </w:rPr>
+        <w:t>També hi ha diferents opcions de descàrrega:</w:t>
+      </w:r>
+    </w:p>
+    <w:p>
+      <w:pPr>
+        <w:widowControl/>
+        <w:suppressAutoHyphens w:val="0"/>
+        <w:spacing w:before="0" w:after="0"/>
+        <w:ind w:left="0" w:right="0"/>
+        <w:rPr>
+          <w:lang w:val="ca-ES"/>
+        </w:rPr>
+      </w:pPr>
+    </w:p>
+    <w:p>
+      <w:pPr>
+        <w:pStyle w:val="Prrafodelista"/>
+        <w:widowControl/>
+        <w:numPr>
+          <w:ilvl w:val="0"/>
+          <w:numId w:val="3"/>
+        </w:numPr>
+        <w:suppressAutoHyphens w:val="0"/>
+        <w:spacing w:before="0" w:after="0"/>
+        <w:ind w:right="0"/>
+        <w:rPr>
+          <w:lang w:val="ca-ES"/>
+        </w:rPr>
+      </w:pPr>
+      <w:r>
+        <w:rPr>
+          <w:b/>
+          <w:lang w:val="ca-ES"/>
+        </w:rPr>
+        <w:t>Cancel·lar totes</w:t>
+      </w:r>
+      <w:r>
+        <w:rPr>
+          <w:lang w:val="ca-ES"/>
+        </w:rPr>
+        <w:t>: Cancel·la totes les descàrregues pendents i les que s’estan descarregant.</w:t>
+      </w:r>
+    </w:p>
+    <w:p>
+      <w:pPr>
+        <w:pStyle w:val="Prrafodelista"/>
+        <w:widowControl/>
+        <w:suppressAutoHyphens w:val="0"/>
+        <w:spacing w:before="0" w:after="0"/>
+        <w:ind w:right="0"/>
+        <w:rPr>
+          <w:lang w:val="ca-ES"/>
+        </w:rPr>
+      </w:pPr>
+    </w:p>
+    <w:p>
+      <w:pPr>
+        <w:pStyle w:val="Prrafodelista"/>
+        <w:widowControl/>
+        <w:numPr>
+          <w:ilvl w:val="0"/>
+          <w:numId w:val="3"/>
+        </w:numPr>
+        <w:suppressAutoHyphens w:val="0"/>
+        <w:spacing w:before="0" w:after="0"/>
+        <w:ind w:right="0"/>
+        <w:rPr>
+          <w:lang w:val="ca-ES"/>
+        </w:rPr>
+      </w:pPr>
+      <w:r>
+        <w:rPr>
+          <w:b/>
+          <w:lang w:val="ca-ES"/>
+        </w:rPr>
+        <w:t>Cancel·lar seleccionades</w:t>
+      </w:r>
+      <w:r>
+        <w:rPr>
+          <w:lang w:val="ca-ES"/>
+        </w:rPr>
+        <w:t>: Només cancel·la les descàrregues que s’hagin seleccionat (les de color blau).</w:t>
+      </w:r>
+    </w:p>
+    <w:p>
+      <w:pPr>
+        <w:pStyle w:val="Prrafodelista"/>
+        <w:widowControl/>
+        <w:suppressAutoHyphens w:val="0"/>
+        <w:spacing w:before="0" w:after="0"/>
+        <w:ind w:right="0"/>
+        <w:rPr>
+          <w:lang w:val="ca-ES"/>
+        </w:rPr>
+      </w:pPr>
+    </w:p>
+    <w:p>
+      <w:pPr>
+        <w:pStyle w:val="Prrafodelista"/>
+        <w:widowControl/>
+        <w:numPr>
+          <w:ilvl w:val="0"/>
+          <w:numId w:val="3"/>
+        </w:numPr>
+        <w:suppressAutoHyphens w:val="0"/>
+        <w:spacing w:before="0" w:after="0"/>
+        <w:ind w:right="0"/>
+        <w:rPr>
+          <w:lang w:val="ca-ES"/>
+        </w:rPr>
+      </w:pPr>
+      <w:r>
+        <w:rPr>
+          <w:b/>
+          <w:lang w:val="ca-ES"/>
+        </w:rPr>
+        <w:t>Netejar</w:t>
+      </w:r>
+      <w:r>
+        <w:rPr>
+          <w:lang w:val="ca-ES"/>
+        </w:rPr>
+        <w:t>: Treu de la llista tots els estudis que estiguin en estat de descarregat o error.</w:t>
+      </w:r>
+    </w:p>
+    <w:p>
+      <w:pPr>
+        <w:widowControl/>
+        <w:suppressAutoHyphens w:val="0"/>
+        <w:spacing w:before="0" w:after="0"/>
+        <w:ind w:left="0" w:right="0"/>
+        <w:jc w:val="both"/>
+        <w:rPr>
+          <w:rFonts w:ascii="Trebuchet MS" w:eastAsia="HG Mincho Light J" w:hAnsi="Trebuchet MS" w:cs="Arial Unicode MS"/>
+          <w:b/>
+          <w:bCs/>
+          <w:color w:val="74B74A"/>
+          <w:sz w:val="36"/>
+          <w:szCs w:val="48"/>
+          <w:lang w:val="ca-ES"/>
+        </w:rPr>
+      </w:pPr>
+      <w:r>
+        <w:rPr>
+          <w:lang w:val="ca-ES"/>
+        </w:rPr>
+        <w:br w:type="page"/>
+      </w:r>
+    </w:p>
+    <w:p>
+      <w:pPr>
         <w:pStyle w:val="Ttulo1"/>
         <w:rPr>
           <w:lang w:val="ca-ES"/>
         </w:rPr>
       </w:pPr>
-      <w:bookmarkStart w:id="112" w:name="_Toc263771989"/>
+      <w:bookmarkStart w:id="113" w:name="_Toc286139156"/>
       <w:r>
         <w:rPr>
           <w:lang w:val="ca-ES"/>
@@ -33294,15 +33815,15 @@
         <w:lastRenderedPageBreak/>
         <w:t>O</w:t>
       </w:r>
-      <w:bookmarkStart w:id="113" w:name="obrir-dicomdir"/>
+      <w:bookmarkStart w:id="114" w:name="obrir-dicomdir"/>
+      <w:bookmarkEnd w:id="114"/>
+      <w:r>
+        <w:rPr>
+          <w:lang w:val="ca-ES"/>
+        </w:rPr>
+        <w:t>brir DICOMDIR</w:t>
+      </w:r>
       <w:bookmarkEnd w:id="113"/>
-      <w:r>
-        <w:rPr>
-          <w:lang w:val="ca-ES"/>
-        </w:rPr>
-        <w:t>brir DICOMDIR</w:t>
-      </w:r>
-      <w:bookmarkEnd w:id="112"/>
     </w:p>
     <w:p>
       <w:pPr>
@@ -33497,7 +34018,7 @@
                     </pic:cNvPicPr>
                   </pic:nvPicPr>
                   <pic:blipFill>
-                    <a:blip r:embed="rId144" cstate="print"/>
+                    <a:blip r:embed="rId145" cstate="print"/>
                     <a:srcRect/>
                     <a:stretch>
                       <a:fillRect/>
@@ -33940,7 +34461,7 @@
         </w:rPr>
         <w:br w:type="page"/>
       </w:r>
-      <w:bookmarkStart w:id="114" w:name="_Toc263771990"/>
+      <w:bookmarkStart w:id="115" w:name="_Toc286139157"/>
       <w:r>
         <w:rPr>
           <w:lang w:val="ca-ES"/>
@@ -33948,15 +34469,15 @@
         <w:lastRenderedPageBreak/>
         <w:t>A</w:t>
       </w:r>
-      <w:bookmarkStart w:id="115" w:name="accés-des-del-ris"/>
+      <w:bookmarkStart w:id="116" w:name="accés-des-del-ris"/>
+      <w:bookmarkEnd w:id="116"/>
+      <w:r>
+        <w:rPr>
+          <w:lang w:val="ca-ES"/>
+        </w:rPr>
+        <w:t>ccés des del RIS</w:t>
+      </w:r>
       <w:bookmarkEnd w:id="115"/>
-      <w:r>
-        <w:rPr>
-          <w:lang w:val="ca-ES"/>
-        </w:rPr>
-        <w:t>ccés des del RIS</w:t>
-      </w:r>
-      <w:bookmarkEnd w:id="114"/>
     </w:p>
     <w:p>
       <w:pPr>
@@ -34017,7 +34538,7 @@
         </w:rPr>
         <w:br w:type="page"/>
       </w:r>
-      <w:bookmarkStart w:id="116" w:name="_Toc263771991"/>
+      <w:bookmarkStart w:id="117" w:name="_Toc286139158"/>
       <w:r>
         <w:rPr>
           <w:lang w:val="ca-ES"/>
@@ -34025,15 +34546,15 @@
         <w:lastRenderedPageBreak/>
         <w:t>E</w:t>
       </w:r>
-      <w:bookmarkStart w:id="117" w:name="exportació-de-les-dades-en-format-dicom"/>
+      <w:bookmarkStart w:id="118" w:name="exportació-de-les-dades-en-format-dicom"/>
+      <w:bookmarkEnd w:id="118"/>
+      <w:r>
+        <w:rPr>
+          <w:lang w:val="ca-ES"/>
+        </w:rPr>
+        <w:t>xportació de les dades en format DICOM</w:t>
+      </w:r>
       <w:bookmarkEnd w:id="117"/>
-      <w:r>
-        <w:rPr>
-          <w:lang w:val="ca-ES"/>
-        </w:rPr>
-        <w:t>xportació de les dades en format DICOM</w:t>
-      </w:r>
-      <w:bookmarkEnd w:id="116"/>
     </w:p>
     <w:p>
       <w:pPr>
@@ -34074,43 +34595,7 @@
             <w:u w:val="single"/>
             <w:lang w:val="ca-ES"/>
           </w:rPr>
-          <w:t>as</w:t>
-        </w:r>
-        <w:r>
-          <w:rPr>
-            <w:rFonts w:eastAsia="Times New Roman"/>
-            <w:color w:val="0000FF"/>
-            <w:u w:val="single"/>
-            <w:lang w:val="ca-ES"/>
-          </w:rPr>
-          <w:t>e</w:t>
-        </w:r>
-        <w:r>
-          <w:rPr>
-            <w:rFonts w:eastAsia="Times New Roman"/>
-            <w:color w:val="0000FF"/>
-            <w:u w:val="single"/>
-            <w:lang w:val="ca-ES"/>
-          </w:rPr>
-          <w:t xml:space="preserve"> </w:t>
-        </w:r>
-        <w:r>
-          <w:rPr>
-            <w:rFonts w:eastAsia="Times New Roman"/>
-            <w:color w:val="0000FF"/>
-            <w:u w:val="single"/>
-            <w:lang w:val="ca-ES"/>
-          </w:rPr>
-          <w:t>d</w:t>
-        </w:r>
-        <w:r>
-          <w:rPr>
-            <w:rFonts w:eastAsia="Times New Roman"/>
-            <w:color w:val="0000FF"/>
-            <w:u w:val="single"/>
-            <w:lang w:val="ca-ES"/>
-          </w:rPr>
-          <w:t>e dades local</w:t>
+          <w:t>ase de dades local</w:t>
         </w:r>
       </w:hyperlink>
       <w:r>
@@ -34159,7 +34644,7 @@
                     </pic:cNvPicPr>
                   </pic:nvPicPr>
                   <pic:blipFill>
-                    <a:blip r:embed="rId145" cstate="print"/>
+                    <a:blip r:embed="rId146" cstate="print"/>
                     <a:srcRect/>
                     <a:stretch>
                       <a:fillRect/>
@@ -34258,7 +34743,7 @@
                     </pic:cNvPicPr>
                   </pic:nvPicPr>
                   <pic:blipFill>
-                    <a:blip r:embed="rId146" cstate="print"/>
+                    <a:blip r:embed="rId147" cstate="print"/>
                     <a:srcRect/>
                     <a:stretch>
                       <a:fillRect/>
@@ -34417,7 +34902,7 @@
         </w:rPr>
         <w:br w:type="page"/>
       </w:r>
-      <w:bookmarkStart w:id="118" w:name="_Toc263771992"/>
+      <w:bookmarkStart w:id="119" w:name="_Toc286139159"/>
       <w:r>
         <w:rPr>
           <w:lang w:val="ca-ES"/>
@@ -34425,15 +34910,15 @@
         <w:lastRenderedPageBreak/>
         <w:t>G</w:t>
       </w:r>
-      <w:bookmarkStart w:id="119" w:name="gravació-a-cddvd"/>
+      <w:bookmarkStart w:id="120" w:name="gravació-a-cddvd"/>
+      <w:bookmarkEnd w:id="120"/>
+      <w:r>
+        <w:rPr>
+          <w:lang w:val="ca-ES"/>
+        </w:rPr>
+        <w:t>ravació a CD/DVD</w:t>
+      </w:r>
       <w:bookmarkEnd w:id="119"/>
-      <w:r>
-        <w:rPr>
-          <w:lang w:val="ca-ES"/>
-        </w:rPr>
-        <w:t>ravació a CD/DVD</w:t>
-      </w:r>
-      <w:bookmarkEnd w:id="118"/>
     </w:p>
     <w:p>
       <w:pPr>
@@ -34514,7 +34999,7 @@
                     </pic:cNvPicPr>
                   </pic:nvPicPr>
                   <pic:blipFill>
-                    <a:blip r:embed="rId147" cstate="print"/>
+                    <a:blip r:embed="rId148" cstate="print"/>
                     <a:srcRect/>
                     <a:stretch>
                       <a:fillRect/>
@@ -34573,7 +35058,7 @@
                     </pic:cNvPicPr>
                   </pic:nvPicPr>
                   <pic:blipFill>
-                    <a:blip r:embed="rId148" cstate="print"/>
+                    <a:blip r:embed="rId149" cstate="print"/>
                     <a:srcRect/>
                     <a:stretch>
                       <a:fillRect/>
@@ -34664,7 +35149,7 @@
                     </pic:cNvPicPr>
                   </pic:nvPicPr>
                   <pic:blipFill>
-                    <a:blip r:embed="rId146" cstate="print"/>
+                    <a:blip r:embed="rId147" cstate="print"/>
                     <a:srcRect/>
                     <a:stretch>
                       <a:fillRect/>
@@ -34748,7 +35233,7 @@
         </w:rPr>
         <w:br w:type="page"/>
       </w:r>
-      <w:bookmarkStart w:id="120" w:name="_Toc263771993"/>
+      <w:bookmarkStart w:id="121" w:name="_Toc286139160"/>
       <w:r>
         <w:rPr>
           <w:lang w:val="ca-ES"/>
@@ -34756,15 +35241,15 @@
         <w:lastRenderedPageBreak/>
         <w:t>G</w:t>
       </w:r>
-      <w:bookmarkStart w:id="121" w:name="gravació-a-usb"/>
+      <w:bookmarkStart w:id="122" w:name="gravació-a-usb"/>
+      <w:bookmarkEnd w:id="122"/>
+      <w:r>
+        <w:rPr>
+          <w:lang w:val="ca-ES"/>
+        </w:rPr>
+        <w:t>ravació a USB</w:t>
+      </w:r>
       <w:bookmarkEnd w:id="121"/>
-      <w:r>
-        <w:rPr>
-          <w:lang w:val="ca-ES"/>
-        </w:rPr>
-        <w:t>ravació a USB</w:t>
-      </w:r>
-      <w:bookmarkEnd w:id="120"/>
     </w:p>
     <w:p>
       <w:pPr>
@@ -34846,7 +35331,7 @@
                     </pic:cNvPicPr>
                   </pic:nvPicPr>
                   <pic:blipFill>
-                    <a:blip r:embed="rId149" cstate="print"/>
+                    <a:blip r:embed="rId150" cstate="print"/>
                     <a:srcRect/>
                     <a:stretch>
                       <a:fillRect/>
@@ -34905,7 +35390,7 @@
                     </pic:cNvPicPr>
                   </pic:nvPicPr>
                   <pic:blipFill>
-                    <a:blip r:embed="rId150" cstate="print"/>
+                    <a:blip r:embed="rId151" cstate="print"/>
                     <a:srcRect/>
                     <a:stretch>
                       <a:fillRect/>
@@ -34996,7 +35481,7 @@
                     </pic:cNvPicPr>
                   </pic:nvPicPr>
                   <pic:blipFill>
-                    <a:blip r:embed="rId151" cstate="print"/>
+                    <a:blip r:embed="rId152" cstate="print"/>
                     <a:srcRect/>
                     <a:stretch>
                       <a:fillRect/>
@@ -35046,7 +35531,7 @@
         </w:rPr>
         <w:br w:type="page"/>
       </w:r>
-      <w:bookmarkStart w:id="122" w:name="_Toc263771994"/>
+      <w:bookmarkStart w:id="123" w:name="_Toc286139161"/>
       <w:r>
         <w:rPr>
           <w:lang w:val="ca-ES"/>
@@ -35054,15 +35539,15 @@
         <w:lastRenderedPageBreak/>
         <w:t>G</w:t>
       </w:r>
-      <w:bookmarkStart w:id="123" w:name="gravació-a-disc"/>
+      <w:bookmarkStart w:id="124" w:name="gravació-a-disc"/>
+      <w:bookmarkEnd w:id="124"/>
+      <w:r>
+        <w:rPr>
+          <w:lang w:val="ca-ES"/>
+        </w:rPr>
+        <w:t>ravació a disc dur</w:t>
+      </w:r>
       <w:bookmarkEnd w:id="123"/>
-      <w:r>
-        <w:rPr>
-          <w:lang w:val="ca-ES"/>
-        </w:rPr>
-        <w:t>ravació a disc dur</w:t>
-      </w:r>
-      <w:bookmarkEnd w:id="122"/>
     </w:p>
     <w:p>
       <w:pPr>
@@ -35144,7 +35629,7 @@
                     </pic:cNvPicPr>
                   </pic:nvPicPr>
                   <pic:blipFill>
-                    <a:blip r:embed="rId152" cstate="print"/>
+                    <a:blip r:embed="rId153" cstate="print"/>
                     <a:srcRect/>
                     <a:stretch>
                       <a:fillRect/>
@@ -35203,7 +35688,7 @@
                     </pic:cNvPicPr>
                   </pic:nvPicPr>
                   <pic:blipFill>
-                    <a:blip r:embed="rId150" cstate="print"/>
+                    <a:blip r:embed="rId151" cstate="print"/>
                     <a:srcRect/>
                     <a:stretch>
                       <a:fillRect/>
@@ -35294,7 +35779,7 @@
                     </pic:cNvPicPr>
                   </pic:nvPicPr>
                   <pic:blipFill>
-                    <a:blip r:embed="rId153" cstate="print"/>
+                    <a:blip r:embed="rId154" cstate="print"/>
                     <a:srcRect/>
                     <a:stretch>
                       <a:fillRect/>
@@ -35346,8 +35831,8 @@
           <w:lang w:val="ca-ES"/>
         </w:rPr>
         <w:sectPr>
-          <w:headerReference w:type="default" r:id="rId154"/>
-          <w:footerReference w:type="default" r:id="rId155"/>
+          <w:headerReference w:type="default" r:id="rId155"/>
+          <w:footerReference w:type="default" r:id="rId156"/>
           <w:type w:val="continuous"/>
           <w:pgSz w:w="12240" w:h="15840"/>
           <w:pgMar w:top="1701" w:right="1800" w:bottom="1440" w:left="1800" w:header="720" w:footer="720" w:gutter="0"/>
@@ -35363,7 +35848,6 @@
         </w:rPr>
         <w:br w:type="page"/>
       </w:r>
-      <w:bookmarkStart w:id="124" w:name="_Toc263771995"/>
     </w:p>
     <w:p>
       <w:pPr>
@@ -35372,6 +35856,7 @@
           <w:lang w:val="ca-ES"/>
         </w:rPr>
       </w:pPr>
+      <w:bookmarkStart w:id="125" w:name="_Toc286139162"/>
       <w:r>
         <w:rPr>
           <w:lang w:val="ca-ES"/>
@@ -35379,15 +35864,15 @@
         <w:lastRenderedPageBreak/>
         <w:t>D</w:t>
       </w:r>
-      <w:bookmarkStart w:id="125" w:name="shortcuts"/>
+      <w:bookmarkStart w:id="126" w:name="shortcuts"/>
+      <w:bookmarkEnd w:id="126"/>
+      <w:r>
+        <w:rPr>
+          <w:lang w:val="ca-ES"/>
+        </w:rPr>
+        <w:t>receres de teclat (Shortcuts)</w:t>
+      </w:r>
       <w:bookmarkEnd w:id="125"/>
-      <w:r>
-        <w:rPr>
-          <w:lang w:val="ca-ES"/>
-        </w:rPr>
-        <w:t>receres de teclat (Shortcuts)</w:t>
-      </w:r>
-      <w:bookmarkEnd w:id="124"/>
     </w:p>
     <w:p>
       <w:pPr>
@@ -35396,9 +35881,9 @@
           <w:lang w:val="ca-ES"/>
         </w:rPr>
         <w:sectPr>
-          <w:headerReference w:type="default" r:id="rId156"/>
-          <w:headerReference w:type="first" r:id="rId157"/>
-          <w:footerReference w:type="first" r:id="rId158"/>
+          <w:headerReference w:type="default" r:id="rId157"/>
+          <w:headerReference w:type="first" r:id="rId158"/>
+          <w:footerReference w:type="first" r:id="rId159"/>
           <w:pgSz w:w="15840" w:h="12240" w:orient="landscape"/>
           <w:pgMar w:top="1800" w:right="1440" w:bottom="1800" w:left="1701" w:header="720" w:footer="720" w:gutter="0"/>
           <w:cols w:space="720"/>
@@ -35431,7 +35916,7 @@
                     </pic:cNvPicPr>
                   </pic:nvPicPr>
                   <pic:blipFill>
-                    <a:blip r:embed="rId159" cstate="print"/>
+                    <a:blip r:embed="rId160" cstate="print"/>
                     <a:srcRect/>
                     <a:stretch>
                       <a:fillRect/>
@@ -35459,7 +35944,6 @@
           </wp:inline>
         </w:drawing>
       </w:r>
-      <w:bookmarkStart w:id="126" w:name="_Toc263771996"/>
     </w:p>
     <w:p>
       <w:pPr>
@@ -35468,6 +35952,7 @@
           <w:lang w:val="ca-ES"/>
         </w:rPr>
       </w:pPr>
+      <w:bookmarkStart w:id="127" w:name="_Toc286139163"/>
       <w:r>
         <w:rPr>
           <w:lang w:val="ca-ES"/>
@@ -35475,15 +35960,15 @@
         <w:lastRenderedPageBreak/>
         <w:t>G</w:t>
       </w:r>
-      <w:bookmarkStart w:id="127" w:name="glossari"/>
+      <w:bookmarkStart w:id="128" w:name="glossari"/>
+      <w:bookmarkEnd w:id="128"/>
+      <w:r>
+        <w:rPr>
+          <w:lang w:val="ca-ES"/>
+        </w:rPr>
+        <w:t>lossari</w:t>
+      </w:r>
       <w:bookmarkEnd w:id="127"/>
-      <w:r>
-        <w:rPr>
-          <w:lang w:val="ca-ES"/>
-        </w:rPr>
-        <w:t>lossari</w:t>
-      </w:r>
-      <w:bookmarkEnd w:id="126"/>
     </w:p>
     <w:p>
       <w:pPr>
@@ -35647,8 +36132,8 @@
       </w:pPr>
     </w:p>
     <w:sectPr>
-      <w:headerReference w:type="first" r:id="rId160"/>
-      <w:footerReference w:type="first" r:id="rId161"/>
+      <w:headerReference w:type="first" r:id="rId161"/>
+      <w:footerReference w:type="first" r:id="rId162"/>
       <w:pgSz w:w="12240" w:h="15840"/>
       <w:pgMar w:top="1701" w:right="1800" w:bottom="1440" w:left="1800" w:header="720" w:footer="720" w:gutter="0"/>
       <w:cols w:space="720"/>
@@ -35701,24 +36186,14 @@
           <w:pStyle w:val="Piedepgina"/>
           <w:jc w:val="right"/>
         </w:pPr>
-        <w:r>
-          <w:fldChar w:fldCharType="begin"/>
-        </w:r>
-        <w:r>
-          <w:instrText xml:space="preserve"> PAGE   \* MERGEFORMAT </w:instrText>
-        </w:r>
-        <w:r>
-          <w:fldChar w:fldCharType="separate"/>
-        </w:r>
-        <w:r>
-          <w:rPr>
-            <w:noProof/>
-          </w:rPr>
-          <w:t>88</w:t>
-        </w:r>
-        <w:r>
-          <w:fldChar w:fldCharType="end"/>
-        </w:r>
+        <w:fldSimple w:instr=" PAGE   \* MERGEFORMAT ">
+          <w:r>
+            <w:rPr>
+              <w:noProof/>
+            </w:rPr>
+            <w:t>81</w:t>
+          </w:r>
+        </w:fldSimple>
       </w:p>
     </w:sdtContent>
   </w:sdt>
@@ -35746,24 +36221,14 @@
           <w:pStyle w:val="Piedepgina"/>
           <w:jc w:val="right"/>
         </w:pPr>
-        <w:r>
-          <w:fldChar w:fldCharType="begin"/>
-        </w:r>
-        <w:r>
-          <w:instrText xml:space="preserve"> PAGE   \* MERGEFORMAT </w:instrText>
-        </w:r>
-        <w:r>
-          <w:fldChar w:fldCharType="separate"/>
-        </w:r>
-        <w:r>
-          <w:rPr>
-            <w:noProof/>
-          </w:rPr>
-          <w:t>89</w:t>
-        </w:r>
-        <w:r>
-          <w:fldChar w:fldCharType="end"/>
-        </w:r>
+        <w:fldSimple w:instr=" PAGE   \* MERGEFORMAT ">
+          <w:r>
+            <w:rPr>
+              <w:noProof/>
+            </w:rPr>
+            <w:t>90</w:t>
+          </w:r>
+        </w:fldSimple>
       </w:p>
     </w:sdtContent>
   </w:sdt>
@@ -35790,24 +36255,14 @@
       <w:pStyle w:val="Piedepgina"/>
       <w:jc w:val="right"/>
     </w:pPr>
-    <w:r>
-      <w:fldChar w:fldCharType="begin"/>
-    </w:r>
-    <w:r>
-      <w:instrText xml:space="preserve"> PAGE   \* MERGEFORMAT </w:instrText>
-    </w:r>
-    <w:r>
-      <w:fldChar w:fldCharType="separate"/>
-    </w:r>
-    <w:r>
-      <w:rPr>
-        <w:noProof/>
-      </w:rPr>
-      <w:t>90</w:t>
-    </w:r>
-    <w:r>
-      <w:fldChar w:fldCharType="end"/>
-    </w:r>
+    <w:fldSimple w:instr=" PAGE   \* MERGEFORMAT ">
+      <w:r>
+        <w:rPr>
+          <w:noProof/>
+        </w:rPr>
+        <w:t>91</w:t>
+      </w:r>
+    </w:fldSimple>
   </w:p>
   <w:p>
     <w:pPr>
@@ -36296,8 +36751,239 @@
       </w:pPr>
     </w:lvl>
   </w:abstractNum>
+  <w:abstractNum w:abstractNumId="1">
+    <w:nsid w:val="5E5B1AE5"/>
+    <w:multiLevelType w:val="hybridMultilevel"/>
+    <w:tmpl w:val="A48283BA"/>
+    <w:lvl w:ilvl="0" w:tplc="9E605822">
+      <w:numFmt w:val="bullet"/>
+      <w:lvlText w:val="-"/>
+      <w:lvlJc w:val="left"/>
+      <w:pPr>
+        <w:ind w:left="720" w:hanging="360"/>
+      </w:pPr>
+      <w:rPr>
+        <w:rFonts w:ascii="Verdana" w:eastAsia="Verdana" w:hAnsi="Verdana" w:cs="Times New Roman" w:hint="default"/>
+      </w:rPr>
+    </w:lvl>
+    <w:lvl w:ilvl="1" w:tplc="0C0A0003" w:tentative="1">
+      <w:start w:val="1"/>
+      <w:numFmt w:val="bullet"/>
+      <w:lvlText w:val="o"/>
+      <w:lvlJc w:val="left"/>
+      <w:pPr>
+        <w:ind w:left="1440" w:hanging="360"/>
+      </w:pPr>
+      <w:rPr>
+        <w:rFonts w:ascii="Courier New" w:hAnsi="Courier New" w:cs="Courier New" w:hint="default"/>
+      </w:rPr>
+    </w:lvl>
+    <w:lvl w:ilvl="2" w:tplc="0C0A0005" w:tentative="1">
+      <w:start w:val="1"/>
+      <w:numFmt w:val="bullet"/>
+      <w:lvlText w:val=""/>
+      <w:lvlJc w:val="left"/>
+      <w:pPr>
+        <w:ind w:left="2160" w:hanging="360"/>
+      </w:pPr>
+      <w:rPr>
+        <w:rFonts w:ascii="Wingdings" w:hAnsi="Wingdings" w:hint="default"/>
+      </w:rPr>
+    </w:lvl>
+    <w:lvl w:ilvl="3" w:tplc="0C0A0001" w:tentative="1">
+      <w:start w:val="1"/>
+      <w:numFmt w:val="bullet"/>
+      <w:lvlText w:val=""/>
+      <w:lvlJc w:val="left"/>
+      <w:pPr>
+        <w:ind w:left="2880" w:hanging="360"/>
+      </w:pPr>
+      <w:rPr>
+        <w:rFonts w:ascii="Symbol" w:hAnsi="Symbol" w:hint="default"/>
+      </w:rPr>
+    </w:lvl>
+    <w:lvl w:ilvl="4" w:tplc="0C0A0003" w:tentative="1">
+      <w:start w:val="1"/>
+      <w:numFmt w:val="bullet"/>
+      <w:lvlText w:val="o"/>
+      <w:lvlJc w:val="left"/>
+      <w:pPr>
+        <w:ind w:left="3600" w:hanging="360"/>
+      </w:pPr>
+      <w:rPr>
+        <w:rFonts w:ascii="Courier New" w:hAnsi="Courier New" w:cs="Courier New" w:hint="default"/>
+      </w:rPr>
+    </w:lvl>
+    <w:lvl w:ilvl="5" w:tplc="0C0A0005" w:tentative="1">
+      <w:start w:val="1"/>
+      <w:numFmt w:val="bullet"/>
+      <w:lvlText w:val=""/>
+      <w:lvlJc w:val="left"/>
+      <w:pPr>
+        <w:ind w:left="4320" w:hanging="360"/>
+      </w:pPr>
+      <w:rPr>
+        <w:rFonts w:ascii="Wingdings" w:hAnsi="Wingdings" w:hint="default"/>
+      </w:rPr>
+    </w:lvl>
+    <w:lvl w:ilvl="6" w:tplc="0C0A0001" w:tentative="1">
+      <w:start w:val="1"/>
+      <w:numFmt w:val="bullet"/>
+      <w:lvlText w:val=""/>
+      <w:lvlJc w:val="left"/>
+      <w:pPr>
+        <w:ind w:left="5040" w:hanging="360"/>
+      </w:pPr>
+      <w:rPr>
+        <w:rFonts w:ascii="Symbol" w:hAnsi="Symbol" w:hint="default"/>
+      </w:rPr>
+    </w:lvl>
+    <w:lvl w:ilvl="7" w:tplc="0C0A0003" w:tentative="1">
+      <w:start w:val="1"/>
+      <w:numFmt w:val="bullet"/>
+      <w:lvlText w:val="o"/>
+      <w:lvlJc w:val="left"/>
+      <w:pPr>
+        <w:ind w:left="5760" w:hanging="360"/>
+      </w:pPr>
+      <w:rPr>
+        <w:rFonts w:ascii="Courier New" w:hAnsi="Courier New" w:cs="Courier New" w:hint="default"/>
+      </w:rPr>
+    </w:lvl>
+    <w:lvl w:ilvl="8" w:tplc="0C0A0005" w:tentative="1">
+      <w:start w:val="1"/>
+      <w:numFmt w:val="bullet"/>
+      <w:lvlText w:val=""/>
+      <w:lvlJc w:val="left"/>
+      <w:pPr>
+        <w:ind w:left="6480" w:hanging="360"/>
+      </w:pPr>
+      <w:rPr>
+        <w:rFonts w:ascii="Wingdings" w:hAnsi="Wingdings" w:hint="default"/>
+      </w:rPr>
+    </w:lvl>
+  </w:abstractNum>
+  <w:abstractNum w:abstractNumId="2">
+    <w:nsid w:val="74830B3C"/>
+    <w:multiLevelType w:val="hybridMultilevel"/>
+    <w:tmpl w:val="75465E56"/>
+    <w:lvl w:ilvl="0" w:tplc="0C0A0001">
+      <w:start w:val="1"/>
+      <w:numFmt w:val="bullet"/>
+      <w:lvlText w:val=""/>
+      <w:lvlJc w:val="left"/>
+      <w:pPr>
+        <w:ind w:left="720" w:hanging="360"/>
+      </w:pPr>
+      <w:rPr>
+        <w:rFonts w:ascii="Symbol" w:hAnsi="Symbol" w:hint="default"/>
+      </w:rPr>
+    </w:lvl>
+    <w:lvl w:ilvl="1" w:tplc="0C0A0003" w:tentative="1">
+      <w:start w:val="1"/>
+      <w:numFmt w:val="bullet"/>
+      <w:lvlText w:val="o"/>
+      <w:lvlJc w:val="left"/>
+      <w:pPr>
+        <w:ind w:left="1440" w:hanging="360"/>
+      </w:pPr>
+      <w:rPr>
+        <w:rFonts w:ascii="Courier New" w:hAnsi="Courier New" w:cs="Courier New" w:hint="default"/>
+      </w:rPr>
+    </w:lvl>
+    <w:lvl w:ilvl="2" w:tplc="0C0A0005" w:tentative="1">
+      <w:start w:val="1"/>
+      <w:numFmt w:val="bullet"/>
+      <w:lvlText w:val=""/>
+      <w:lvlJc w:val="left"/>
+      <w:pPr>
+        <w:ind w:left="2160" w:hanging="360"/>
+      </w:pPr>
+      <w:rPr>
+        <w:rFonts w:ascii="Wingdings" w:hAnsi="Wingdings" w:hint="default"/>
+      </w:rPr>
+    </w:lvl>
+    <w:lvl w:ilvl="3" w:tplc="0C0A0001" w:tentative="1">
+      <w:start w:val="1"/>
+      <w:numFmt w:val="bullet"/>
+      <w:lvlText w:val=""/>
+      <w:lvlJc w:val="left"/>
+      <w:pPr>
+        <w:ind w:left="2880" w:hanging="360"/>
+      </w:pPr>
+      <w:rPr>
+        <w:rFonts w:ascii="Symbol" w:hAnsi="Symbol" w:hint="default"/>
+      </w:rPr>
+    </w:lvl>
+    <w:lvl w:ilvl="4" w:tplc="0C0A0003" w:tentative="1">
+      <w:start w:val="1"/>
+      <w:numFmt w:val="bullet"/>
+      <w:lvlText w:val="o"/>
+      <w:lvlJc w:val="left"/>
+      <w:pPr>
+        <w:ind w:left="3600" w:hanging="360"/>
+      </w:pPr>
+      <w:rPr>
+        <w:rFonts w:ascii="Courier New" w:hAnsi="Courier New" w:cs="Courier New" w:hint="default"/>
+      </w:rPr>
+    </w:lvl>
+    <w:lvl w:ilvl="5" w:tplc="0C0A0005" w:tentative="1">
+      <w:start w:val="1"/>
+      <w:numFmt w:val="bullet"/>
+      <w:lvlText w:val=""/>
+      <w:lvlJc w:val="left"/>
+      <w:pPr>
+        <w:ind w:left="4320" w:hanging="360"/>
+      </w:pPr>
+      <w:rPr>
+        <w:rFonts w:ascii="Wingdings" w:hAnsi="Wingdings" w:hint="default"/>
+      </w:rPr>
+    </w:lvl>
+    <w:lvl w:ilvl="6" w:tplc="0C0A0001" w:tentative="1">
+      <w:start w:val="1"/>
+      <w:numFmt w:val="bullet"/>
+      <w:lvlText w:val=""/>
+      <w:lvlJc w:val="left"/>
+      <w:pPr>
+        <w:ind w:left="5040" w:hanging="360"/>
+      </w:pPr>
+      <w:rPr>
+        <w:rFonts w:ascii="Symbol" w:hAnsi="Symbol" w:hint="default"/>
+      </w:rPr>
+    </w:lvl>
+    <w:lvl w:ilvl="7" w:tplc="0C0A0003" w:tentative="1">
+      <w:start w:val="1"/>
+      <w:numFmt w:val="bullet"/>
+      <w:lvlText w:val="o"/>
+      <w:lvlJc w:val="left"/>
+      <w:pPr>
+        <w:ind w:left="5760" w:hanging="360"/>
+      </w:pPr>
+      <w:rPr>
+        <w:rFonts w:ascii="Courier New" w:hAnsi="Courier New" w:cs="Courier New" w:hint="default"/>
+      </w:rPr>
+    </w:lvl>
+    <w:lvl w:ilvl="8" w:tplc="0C0A0005" w:tentative="1">
+      <w:start w:val="1"/>
+      <w:numFmt w:val="bullet"/>
+      <w:lvlText w:val=""/>
+      <w:lvlJc w:val="left"/>
+      <w:pPr>
+        <w:ind w:left="6480" w:hanging="360"/>
+      </w:pPr>
+      <w:rPr>
+        <w:rFonts w:ascii="Wingdings" w:hAnsi="Wingdings" w:hint="default"/>
+      </w:rPr>
+    </w:lvl>
+  </w:abstractNum>
   <w:num w:numId="1">
     <w:abstractNumId w:val="0"/>
+  </w:num>
+  <w:num w:numId="2">
+    <w:abstractNumId w:val="2"/>
+  </w:num>
+  <w:num w:numId="3">
+    <w:abstractNumId w:val="1"/>
   </w:num>
 </w:numbering>
 </file>
@@ -37036,6 +37722,42 @@
       <w:color w:val="808080"/>
     </w:rPr>
   </w:style>
+  <w:style w:type="paragraph" w:customStyle="1" w:styleId="Link">
+    <w:name w:val="Link"/>
+    <w:basedOn w:val="Normal"/>
+    <w:link w:val="LinkCar"/>
+    <w:qFormat/>
+    <w:rsid w:val="00DA1CDC"/>
+    <w:rPr>
+      <w:rFonts w:eastAsia="Times New Roman"/>
+      <w:color w:val="0000FF"/>
+      <w:u w:val="single"/>
+      <w:lang w:val="ca-ES"/>
+    </w:rPr>
+  </w:style>
+  <w:style w:type="paragraph" w:styleId="Prrafodelista">
+    <w:name w:val="List Paragraph"/>
+    <w:basedOn w:val="Normal"/>
+    <w:uiPriority w:val="34"/>
+    <w:qFormat/>
+    <w:rsid w:val="00DA1CDC"/>
+    <w:pPr>
+      <w:ind w:left="720"/>
+      <w:contextualSpacing/>
+    </w:pPr>
+  </w:style>
+  <w:style w:type="character" w:customStyle="1" w:styleId="LinkCar">
+    <w:name w:val="Link Car"/>
+    <w:basedOn w:val="Fuentedeprrafopredeter"/>
+    <w:link w:val="Link"/>
+    <w:rsid w:val="00DA1CDC"/>
+    <w:rPr>
+      <w:rFonts w:ascii="Verdana" w:hAnsi="Verdana"/>
+      <w:color w:val="0000FF"/>
+      <w:u w:val="single"/>
+      <w:lang w:val="ca-ES"/>
+    </w:rPr>
+  </w:style>
 </w:styles>
 </file>
 
@@ -37327,7 +38049,7 @@
 </file>
 
 <file path=customXml/itemProps1.xml><?xml version="1.0" encoding="utf-8"?>
-<ds:datastoreItem xmlns:ds="http://schemas.openxmlformats.org/officeDocument/2006/customXml" ds:itemID="{0EB2D4E8-DE9C-47B0-BBB8-8EDB74260838}">
+<ds:datastoreItem xmlns:ds="http://schemas.openxmlformats.org/officeDocument/2006/customXml" ds:itemID="{417DB154-775F-44E6-80EF-7026A58C3884}">
   <ds:schemaRefs>
     <ds:schemaRef ds:uri="http://schemas.openxmlformats.org/officeDocument/2006/bibliography"/>
   </ds:schemaRefs>

</xml_diff>